<commit_message>
Update doc e add some comment on code
</commit_message>
<xml_diff>
--- a/Docs/Documentazione di progetto.docx
+++ b/Docs/Documentazione di progetto.docx
@@ -909,7 +909,6 @@
       <w:pPr>
         <w:spacing w:line="360" w:lineRule="auto"/>
       </w:pPr>
-      <w:proofErr w:type="spellStart"/>
       <w:r>
         <w:rPr>
           <w:i/>
@@ -917,7 +916,6 @@
         </w:rPr>
         <w:t>ChessChecker</w:t>
       </w:r>
-      <w:proofErr w:type="spellEnd"/>
       <w:r>
         <w:rPr>
           <w:i/>
@@ -957,15 +955,7 @@
         <w:t>community globale</w:t>
       </w:r>
       <w:r>
-        <w:t xml:space="preserve"> di scacchi, rendendo eventuali partite o istruzioni disponibili come file di testo: un libro potrebbe inserire </w:t>
-      </w:r>
-      <w:proofErr w:type="spellStart"/>
-      <w:r>
-        <w:t>qr</w:t>
-      </w:r>
-      <w:proofErr w:type="spellEnd"/>
-      <w:r>
-        <w:t xml:space="preserve"> code da scannerizzare per poter copiare il contenuto del file in pochi secondi, la pagina web di un torneo potrebbe permettere di scaricare il file già pronto per essere lanciato, correttamente compilato in fase di stesura. </w:t>
+        <w:t xml:space="preserve"> di scacchi, rendendo eventuali partite o istruzioni disponibili come file di testo: un libro potrebbe inserire qr code da scannerizzare per poter copiare il contenuto del file in pochi secondi, la pagina web di un torneo potrebbe permettere di scaricare il file già pronto per essere lanciato, correttamente compilato in fase di stesura. </w:t>
       </w:r>
     </w:p>
     <w:p/>
@@ -1002,7 +992,7 @@
     </w:p>
     <w:p>
       <w:pPr>
-        <w:pStyle w:val="Paragrafoelenco"/>
+        <w:pStyle w:val="ListParagraph"/>
         <w:numPr>
           <w:ilvl w:val="0"/>
           <w:numId w:val="1"/>
@@ -1022,14 +1012,13 @@
     </w:p>
     <w:p>
       <w:pPr>
-        <w:pStyle w:val="Paragrafoelenco"/>
+        <w:pStyle w:val="ListParagraph"/>
         <w:numPr>
           <w:ilvl w:val="0"/>
           <w:numId w:val="1"/>
         </w:numPr>
         <w:spacing w:line="360" w:lineRule="auto"/>
       </w:pPr>
-      <w:proofErr w:type="spellStart"/>
       <w:r>
         <w:rPr>
           <w:b/>
@@ -1037,7 +1026,6 @@
         </w:rPr>
         <w:t>Antlr</w:t>
       </w:r>
-      <w:proofErr w:type="spellEnd"/>
       <w:r>
         <w:t xml:space="preserve"> -&gt; G</w:t>
       </w:r>
@@ -1047,7 +1035,7 @@
     </w:p>
     <w:p>
       <w:pPr>
-        <w:pStyle w:val="Paragrafoelenco"/>
+        <w:pStyle w:val="ListParagraph"/>
         <w:numPr>
           <w:ilvl w:val="0"/>
           <w:numId w:val="1"/>
@@ -1079,28 +1067,19 @@
     </w:p>
     <w:p>
       <w:pPr>
-        <w:pStyle w:val="Paragrafoelenco"/>
+        <w:pStyle w:val="ListParagraph"/>
         <w:numPr>
           <w:ilvl w:val="0"/>
           <w:numId w:val="1"/>
         </w:numPr>
         <w:spacing w:line="360" w:lineRule="auto"/>
       </w:pPr>
-      <w:proofErr w:type="spellStart"/>
-      <w:r>
-        <w:rPr>
-          <w:b/>
-          <w:bCs/>
-        </w:rPr>
-        <w:t>StarUML</w:t>
-      </w:r>
-      <w:proofErr w:type="spellEnd"/>
-      <w:r>
-        <w:rPr>
-          <w:b/>
-          <w:bCs/>
-        </w:rPr>
-        <w:t xml:space="preserve"> </w:t>
+      <w:r>
+        <w:rPr>
+          <w:b/>
+          <w:bCs/>
+        </w:rPr>
+        <w:t xml:space="preserve">StarUML </w:t>
       </w:r>
       <w:r>
         <w:t>-</w:t>
@@ -1117,13 +1096,13 @@
     </w:p>
     <w:p>
       <w:pPr>
-        <w:pStyle w:val="Paragrafoelenco"/>
-        <w:spacing w:line="360" w:lineRule="auto"/>
-      </w:pPr>
-    </w:p>
-    <w:p>
-      <w:pPr>
-        <w:pStyle w:val="Paragrafoelenco"/>
+        <w:pStyle w:val="ListParagraph"/>
+        <w:spacing w:line="360" w:lineRule="auto"/>
+      </w:pPr>
+    </w:p>
+    <w:p>
+      <w:pPr>
+        <w:pStyle w:val="ListParagraph"/>
         <w:ind w:hanging="720"/>
         <w:rPr>
           <w:b/>
@@ -1148,7 +1127,7 @@
     </w:p>
     <w:p>
       <w:pPr>
-        <w:pStyle w:val="Paragrafoelenco"/>
+        <w:pStyle w:val="ListParagraph"/>
         <w:spacing w:line="360" w:lineRule="auto"/>
         <w:ind w:left="0"/>
       </w:pPr>
@@ -1158,7 +1137,7 @@
     </w:p>
     <w:p>
       <w:pPr>
-        <w:pStyle w:val="Paragrafoelenco"/>
+        <w:pStyle w:val="ListParagraph"/>
         <w:spacing w:line="360" w:lineRule="auto"/>
         <w:ind w:left="0"/>
       </w:pPr>
@@ -1176,7 +1155,6 @@
       <w:r>
         <w:t xml:space="preserve"> (tramite ANTLR) per validare le mosse, un </w:t>
       </w:r>
-      <w:proofErr w:type="spellStart"/>
       <w:r>
         <w:rPr>
           <w:b/>
@@ -1184,7 +1162,6 @@
         </w:rPr>
         <w:t>semantichandler</w:t>
       </w:r>
-      <w:proofErr w:type="spellEnd"/>
       <w:r>
         <w:t xml:space="preserve"> per la gestione dei possibili errori presenti nel file di input ed infine una parte puramente java per occuparsi dell’</w:t>
       </w:r>
@@ -1201,14 +1178,14 @@
     </w:p>
     <w:p>
       <w:pPr>
-        <w:pStyle w:val="Paragrafoelenco"/>
+        <w:pStyle w:val="ListParagraph"/>
         <w:spacing w:line="360" w:lineRule="auto"/>
         <w:ind w:left="0"/>
       </w:pPr>
     </w:p>
     <w:p>
       <w:pPr>
-        <w:pStyle w:val="Paragrafoelenco"/>
+        <w:pStyle w:val="ListParagraph"/>
         <w:spacing w:line="360" w:lineRule="auto"/>
         <w:ind w:left="0"/>
       </w:pPr>
@@ -1218,14 +1195,14 @@
     </w:p>
     <w:p>
       <w:pPr>
-        <w:pStyle w:val="Paragrafoelenco"/>
+        <w:pStyle w:val="ListParagraph"/>
         <w:spacing w:line="360" w:lineRule="auto"/>
         <w:ind w:left="0"/>
       </w:pPr>
     </w:p>
     <w:p>
       <w:pPr>
-        <w:pStyle w:val="Paragrafoelenco"/>
+        <w:pStyle w:val="ListParagraph"/>
         <w:spacing w:line="360" w:lineRule="auto"/>
         <w:ind w:left="0"/>
         <w:rPr>
@@ -1233,35 +1210,17 @@
           <w:iCs/>
         </w:rPr>
       </w:pPr>
-      <w:proofErr w:type="spellStart"/>
       <w:r>
         <w:rPr>
           <w:i/>
           <w:iCs/>
         </w:rPr>
-        <w:t>Sequence</w:t>
-      </w:r>
-      <w:proofErr w:type="spellEnd"/>
-      <w:r>
-        <w:rPr>
-          <w:i/>
-          <w:iCs/>
-        </w:rPr>
-        <w:t xml:space="preserve"> </w:t>
-      </w:r>
-      <w:proofErr w:type="spellStart"/>
-      <w:r>
-        <w:rPr>
-          <w:i/>
-          <w:iCs/>
-        </w:rPr>
-        <w:t>Diagram</w:t>
-      </w:r>
-      <w:proofErr w:type="spellEnd"/>
-    </w:p>
-    <w:p>
-      <w:pPr>
-        <w:pStyle w:val="Paragrafoelenco"/>
+        <w:t>Sequence Diagram</w:t>
+      </w:r>
+    </w:p>
+    <w:p>
+      <w:pPr>
+        <w:pStyle w:val="ListParagraph"/>
         <w:ind w:left="0"/>
       </w:pPr>
       <w:r>
@@ -1307,7 +1266,7 @@
     </w:p>
     <w:p>
       <w:pPr>
-        <w:pStyle w:val="Paragrafoelenco"/>
+        <w:pStyle w:val="ListParagraph"/>
         <w:ind w:left="0"/>
       </w:pPr>
     </w:p>
@@ -1357,17 +1316,8 @@
           <w:b/>
           <w:bCs/>
         </w:rPr>
-        <w:t>Code-&gt;</w:t>
-      </w:r>
-      <w:proofErr w:type="spellStart"/>
-      <w:r>
-        <w:rPr>
-          <w:b/>
-          <w:bCs/>
-        </w:rPr>
-        <w:t>src</w:t>
-      </w:r>
-      <w:proofErr w:type="spellEnd"/>
+        <w:t>Code-&gt;src</w:t>
+      </w:r>
       <w:r>
         <w:t xml:space="preserve">, all’interno si trovano </w:t>
       </w:r>
@@ -1385,14 +1335,12 @@
           <w:u w:val="single"/>
         </w:rPr>
       </w:pPr>
-      <w:proofErr w:type="spellStart"/>
       <w:r>
         <w:rPr>
           <w:u w:val="single"/>
         </w:rPr>
         <w:t>testerCompilerChecker</w:t>
       </w:r>
-      <w:proofErr w:type="spellEnd"/>
     </w:p>
     <w:p>
       <w:pPr>
@@ -1408,7 +1356,7 @@
     </w:p>
     <w:p>
       <w:pPr>
-        <w:pStyle w:val="Paragrafoelenco"/>
+        <w:pStyle w:val="ListParagraph"/>
         <w:numPr>
           <w:ilvl w:val="0"/>
           <w:numId w:val="3"/>
@@ -1420,7 +1368,6 @@
           <w:iCs/>
         </w:rPr>
       </w:pPr>
-      <w:proofErr w:type="spellStart"/>
       <w:r>
         <w:rPr>
           <w:b/>
@@ -1428,17 +1375,11 @@
         </w:rPr>
         <w:t>Main</w:t>
       </w:r>
-      <w:proofErr w:type="spellEnd"/>
       <w:r>
         <w:t xml:space="preserve">: </w:t>
       </w:r>
-      <w:proofErr w:type="spellStart"/>
-      <w:r>
-        <w:t>main</w:t>
-      </w:r>
-      <w:proofErr w:type="spellEnd"/>
-      <w:r>
-        <w:t xml:space="preserve"> class del </w:t>
+      <w:r>
+        <w:t xml:space="preserve">main class del </w:t>
       </w:r>
       <w:r>
         <w:t>progetto, ciò che viene effettivame</w:t>
@@ -1452,7 +1393,7 @@
     </w:p>
     <w:p>
       <w:pPr>
-        <w:pStyle w:val="Paragrafoelenco"/>
+        <w:pStyle w:val="ListParagraph"/>
         <w:numPr>
           <w:ilvl w:val="0"/>
           <w:numId w:val="3"/>
@@ -1464,7 +1405,6 @@
           <w:iCs/>
         </w:rPr>
       </w:pPr>
-      <w:proofErr w:type="spellStart"/>
       <w:r>
         <w:rPr>
           <w:b/>
@@ -1472,17 +1412,11 @@
         </w:rPr>
         <w:t>Main_Tester</w:t>
       </w:r>
-      <w:proofErr w:type="spellEnd"/>
       <w:r>
         <w:t xml:space="preserve">: </w:t>
       </w:r>
-      <w:proofErr w:type="spellStart"/>
-      <w:r>
-        <w:t>main</w:t>
-      </w:r>
-      <w:proofErr w:type="spellEnd"/>
-      <w:r>
-        <w:t xml:space="preserve"> c</w:t>
+      <w:r>
+        <w:t>main c</w:t>
       </w:r>
       <w:r>
         <w:t>r</w:t>
@@ -1496,7 +1430,7 @@
     </w:p>
     <w:p>
       <w:pPr>
-        <w:pStyle w:val="Paragrafoelenco"/>
+        <w:pStyle w:val="ListParagraph"/>
         <w:numPr>
           <w:ilvl w:val="0"/>
           <w:numId w:val="3"/>
@@ -1508,7 +1442,6 @@
           <w:iCs/>
         </w:rPr>
       </w:pPr>
-      <w:proofErr w:type="spellStart"/>
       <w:r>
         <w:rPr>
           <w:b/>
@@ -1516,7 +1449,6 @@
         </w:rPr>
         <w:t>ChessGrammarLexerTester</w:t>
       </w:r>
-      <w:proofErr w:type="spellEnd"/>
       <w:r>
         <w:t xml:space="preserve">: </w:t>
       </w:r>
@@ -1526,7 +1458,7 @@
     </w:p>
     <w:p>
       <w:pPr>
-        <w:pStyle w:val="Paragrafoelenco"/>
+        <w:pStyle w:val="ListParagraph"/>
         <w:numPr>
           <w:ilvl w:val="0"/>
           <w:numId w:val="3"/>
@@ -1538,7 +1470,6 @@
           <w:iCs/>
         </w:rPr>
       </w:pPr>
-      <w:proofErr w:type="spellStart"/>
       <w:r>
         <w:rPr>
           <w:b/>
@@ -1546,7 +1477,6 @@
         </w:rPr>
         <w:t>ChessGrammarParserTester</w:t>
       </w:r>
-      <w:proofErr w:type="spellEnd"/>
       <w:r>
         <w:t xml:space="preserve">: </w:t>
       </w:r>
@@ -1564,14 +1494,12 @@
           <w:u w:val="single"/>
         </w:rPr>
       </w:pPr>
-      <w:proofErr w:type="spellStart"/>
       <w:r>
         <w:rPr>
           <w:u w:val="single"/>
         </w:rPr>
         <w:t>compilerPackage</w:t>
       </w:r>
-      <w:proofErr w:type="spellEnd"/>
     </w:p>
     <w:p>
       <w:pPr>
@@ -1586,27 +1514,21 @@
       </w:r>
       <w:r>
         <w:br/>
-        <w:t xml:space="preserve">Nello </w:t>
-      </w:r>
-      <w:proofErr w:type="gramStart"/>
-      <w:r>
-        <w:t>specifico :</w:t>
-      </w:r>
-      <w:proofErr w:type="gramEnd"/>
+        <w:t>Nello specifico :</w:t>
+      </w:r>
       <w:r>
         <w:tab/>
       </w:r>
     </w:p>
     <w:p>
       <w:pPr>
-        <w:pStyle w:val="Paragrafoelenco"/>
+        <w:pStyle w:val="ListParagraph"/>
         <w:numPr>
           <w:ilvl w:val="0"/>
           <w:numId w:val="2"/>
         </w:numPr>
         <w:spacing w:line="360" w:lineRule="auto"/>
       </w:pPr>
-      <w:proofErr w:type="spellStart"/>
       <w:r>
         <w:rPr>
           <w:b/>
@@ -1614,7 +1536,6 @@
         </w:rPr>
         <w:t>compilerChecker</w:t>
       </w:r>
-      <w:proofErr w:type="spellEnd"/>
       <w:r>
         <w:t xml:space="preserve">: </w:t>
       </w:r>
@@ -1656,14 +1577,13 @@
     </w:p>
     <w:p>
       <w:pPr>
-        <w:pStyle w:val="Paragrafoelenco"/>
+        <w:pStyle w:val="ListParagraph"/>
         <w:numPr>
           <w:ilvl w:val="0"/>
           <w:numId w:val="2"/>
         </w:numPr>
         <w:spacing w:line="360" w:lineRule="auto"/>
       </w:pPr>
-      <w:proofErr w:type="spellStart"/>
       <w:r>
         <w:rPr>
           <w:b/>
@@ -1671,7 +1591,6 @@
         </w:rPr>
         <w:t>semantichandler</w:t>
       </w:r>
-      <w:proofErr w:type="spellEnd"/>
       <w:r>
         <w:t>:</w:t>
       </w:r>
@@ -1688,14 +1607,13 @@
     </w:p>
     <w:p>
       <w:pPr>
-        <w:pStyle w:val="Paragrafoelenco"/>
+        <w:pStyle w:val="ListParagraph"/>
         <w:numPr>
           <w:ilvl w:val="0"/>
           <w:numId w:val="2"/>
         </w:numPr>
         <w:spacing w:line="360" w:lineRule="auto"/>
       </w:pPr>
-      <w:proofErr w:type="spellStart"/>
       <w:r>
         <w:rPr>
           <w:b/>
@@ -1703,7 +1621,6 @@
         </w:rPr>
         <w:t>chessGrammar.g</w:t>
       </w:r>
-      <w:proofErr w:type="spellEnd"/>
       <w:r>
         <w:t xml:space="preserve">: </w:t>
       </w:r>
@@ -1713,14 +1630,13 @@
     </w:p>
     <w:p>
       <w:pPr>
-        <w:pStyle w:val="Paragrafoelenco"/>
+        <w:pStyle w:val="ListParagraph"/>
         <w:numPr>
           <w:ilvl w:val="0"/>
           <w:numId w:val="2"/>
         </w:numPr>
         <w:spacing w:line="360" w:lineRule="auto"/>
       </w:pPr>
-      <w:proofErr w:type="spellStart"/>
       <w:r>
         <w:rPr>
           <w:b/>
@@ -1728,7 +1644,6 @@
         </w:rPr>
         <w:t>chessGrammar.tokens</w:t>
       </w:r>
-      <w:proofErr w:type="spellEnd"/>
       <w:r>
         <w:t xml:space="preserve">: </w:t>
       </w:r>
@@ -1738,14 +1653,13 @@
     </w:p>
     <w:p>
       <w:pPr>
-        <w:pStyle w:val="Paragrafoelenco"/>
+        <w:pStyle w:val="ListParagraph"/>
         <w:numPr>
           <w:ilvl w:val="0"/>
           <w:numId w:val="2"/>
         </w:numPr>
         <w:spacing w:line="360" w:lineRule="auto"/>
       </w:pPr>
-      <w:proofErr w:type="spellStart"/>
       <w:r>
         <w:rPr>
           <w:b/>
@@ -1753,7 +1667,6 @@
         </w:rPr>
         <w:t>chessGrammarLexer</w:t>
       </w:r>
-      <w:proofErr w:type="spellEnd"/>
       <w:r>
         <w:t xml:space="preserve">: </w:t>
       </w:r>
@@ -1763,14 +1676,13 @@
     </w:p>
     <w:p>
       <w:pPr>
-        <w:pStyle w:val="Paragrafoelenco"/>
+        <w:pStyle w:val="ListParagraph"/>
         <w:numPr>
           <w:ilvl w:val="0"/>
           <w:numId w:val="2"/>
         </w:numPr>
         <w:spacing w:line="360" w:lineRule="auto"/>
       </w:pPr>
-      <w:proofErr w:type="spellStart"/>
       <w:r>
         <w:rPr>
           <w:b/>
@@ -1778,7 +1690,6 @@
         </w:rPr>
         <w:t>chessGrammarParser</w:t>
       </w:r>
-      <w:proofErr w:type="spellEnd"/>
       <w:r>
         <w:t xml:space="preserve">: </w:t>
       </w:r>
@@ -1798,14 +1709,12 @@
           <w:u w:val="single"/>
         </w:rPr>
       </w:pPr>
-      <w:proofErr w:type="spellStart"/>
       <w:r>
         <w:rPr>
           <w:u w:val="single"/>
         </w:rPr>
         <w:t>chessPackage</w:t>
       </w:r>
-      <w:proofErr w:type="spellEnd"/>
     </w:p>
     <w:p>
       <w:pPr>
@@ -1818,7 +1727,7 @@
     </w:p>
     <w:p>
       <w:pPr>
-        <w:pStyle w:val="Paragrafoelenco"/>
+        <w:pStyle w:val="ListParagraph"/>
         <w:numPr>
           <w:ilvl w:val="0"/>
           <w:numId w:val="4"/>
@@ -1858,7 +1767,7 @@
     </w:p>
     <w:p>
       <w:pPr>
-        <w:pStyle w:val="Paragrafoelenco"/>
+        <w:pStyle w:val="ListParagraph"/>
         <w:numPr>
           <w:ilvl w:val="0"/>
           <w:numId w:val="4"/>
@@ -1866,7 +1775,6 @@
         <w:spacing w:line="360" w:lineRule="auto"/>
         <w:ind w:left="709"/>
       </w:pPr>
-      <w:proofErr w:type="spellStart"/>
       <w:r>
         <w:rPr>
           <w:b/>
@@ -1874,7 +1782,6 @@
         </w:rPr>
         <w:t>Chessboard</w:t>
       </w:r>
-      <w:proofErr w:type="spellEnd"/>
       <w:r>
         <w:t xml:space="preserve">: </w:t>
       </w:r>
@@ -1884,7 +1791,7 @@
     </w:p>
     <w:p>
       <w:pPr>
-        <w:pStyle w:val="Paragrafoelenco"/>
+        <w:pStyle w:val="ListParagraph"/>
         <w:numPr>
           <w:ilvl w:val="0"/>
           <w:numId w:val="4"/>
@@ -1892,7 +1799,6 @@
         <w:spacing w:line="360" w:lineRule="auto"/>
         <w:ind w:left="709"/>
       </w:pPr>
-      <w:proofErr w:type="spellStart"/>
       <w:r>
         <w:rPr>
           <w:b/>
@@ -1900,7 +1806,6 @@
         </w:rPr>
         <w:t>ChessboardPanel</w:t>
       </w:r>
-      <w:proofErr w:type="spellEnd"/>
       <w:r>
         <w:t xml:space="preserve">: </w:t>
       </w:r>
@@ -1913,7 +1818,7 @@
     </w:p>
     <w:p>
       <w:pPr>
-        <w:pStyle w:val="Paragrafoelenco"/>
+        <w:pStyle w:val="ListParagraph"/>
         <w:spacing w:line="360" w:lineRule="auto"/>
         <w:ind w:left="709"/>
       </w:pPr>
@@ -1925,14 +1830,12 @@
           <w:u w:val="single"/>
         </w:rPr>
       </w:pPr>
-      <w:proofErr w:type="spellStart"/>
       <w:r>
         <w:rPr>
           <w:u w:val="single"/>
         </w:rPr>
         <w:t>pieces</w:t>
       </w:r>
-      <w:proofErr w:type="spellEnd"/>
     </w:p>
     <w:p>
       <w:pPr>
@@ -1984,17 +1887,8 @@
           <w:iCs/>
         </w:rPr>
         <w:lastRenderedPageBreak/>
-        <w:t xml:space="preserve">Class </w:t>
-      </w:r>
-      <w:proofErr w:type="spellStart"/>
-      <w:r>
-        <w:rPr>
-          <w:i/>
-          <w:iCs/>
-        </w:rPr>
-        <w:t>Diagram</w:t>
-      </w:r>
-      <w:proofErr w:type="spellEnd"/>
+        <w:t>Class Diagram</w:t>
+      </w:r>
     </w:p>
     <w:p>
       <w:r>
@@ -2070,28 +1964,12 @@
         <w:t xml:space="preserve">I </w:t>
       </w:r>
       <w:r>
-        <w:t xml:space="preserve">controlli semantici effettuati sulla grammatica (presenti nel file </w:t>
-      </w:r>
-      <w:proofErr w:type="spellStart"/>
-      <w:r>
-        <w:t>compilerChecker</w:t>
-      </w:r>
-      <w:proofErr w:type="spellEnd"/>
-      <w:r>
-        <w:t xml:space="preserve">) e quindi di conseguenza gli errori che il programma è in grado di gestire (tramite </w:t>
-      </w:r>
-      <w:proofErr w:type="spellStart"/>
-      <w:r>
-        <w:t>semanticHandler</w:t>
-      </w:r>
-      <w:proofErr w:type="spellEnd"/>
-      <w:r>
-        <w:t>) sono i seguenti:</w:t>
-      </w:r>
-    </w:p>
-    <w:p>
-      <w:pPr>
-        <w:pStyle w:val="Paragrafoelenco"/>
+        <w:t>controlli semantici effettuati sulla grammatica (presenti nel file compilerChecker) e quindi di conseguenza gli errori che il programma è in grado di gestire (tramite semanticHandler) sono i seguenti:</w:t>
+      </w:r>
+    </w:p>
+    <w:p>
+      <w:pPr>
+        <w:pStyle w:val="ListParagraph"/>
         <w:numPr>
           <w:ilvl w:val="0"/>
           <w:numId w:val="6"/>
@@ -2121,7 +1999,7 @@
     </w:p>
     <w:p>
       <w:pPr>
-        <w:pStyle w:val="Paragrafoelenco"/>
+        <w:pStyle w:val="ListParagraph"/>
         <w:spacing w:line="360" w:lineRule="auto"/>
       </w:pPr>
       <w:r>
@@ -2136,7 +2014,7 @@
     </w:p>
     <w:p>
       <w:pPr>
-        <w:pStyle w:val="Paragrafoelenco"/>
+        <w:pStyle w:val="ListParagraph"/>
         <w:numPr>
           <w:ilvl w:val="0"/>
           <w:numId w:val="6"/>
@@ -2160,7 +2038,7 @@
     </w:p>
     <w:p>
       <w:pPr>
-        <w:pStyle w:val="Paragrafoelenco"/>
+        <w:pStyle w:val="ListParagraph"/>
         <w:numPr>
           <w:ilvl w:val="0"/>
           <w:numId w:val="6"/>
@@ -2184,7 +2062,7 @@
     </w:p>
     <w:p>
       <w:pPr>
-        <w:pStyle w:val="Paragrafoelenco"/>
+        <w:pStyle w:val="ListParagraph"/>
         <w:numPr>
           <w:ilvl w:val="0"/>
           <w:numId w:val="6"/>
@@ -2209,7 +2087,7 @@
     </w:p>
     <w:p>
       <w:pPr>
-        <w:pStyle w:val="Paragrafoelenco"/>
+        <w:pStyle w:val="ListParagraph"/>
         <w:numPr>
           <w:ilvl w:val="0"/>
           <w:numId w:val="6"/>
@@ -2238,7 +2116,7 @@
     </w:p>
     <w:p>
       <w:pPr>
-        <w:pStyle w:val="Paragrafoelenco"/>
+        <w:pStyle w:val="ListParagraph"/>
         <w:numPr>
           <w:ilvl w:val="0"/>
           <w:numId w:val="6"/>
@@ -2269,7 +2147,7 @@
     </w:p>
     <w:p>
       <w:pPr>
-        <w:pStyle w:val="Paragrafoelenco"/>
+        <w:pStyle w:val="ListParagraph"/>
         <w:numPr>
           <w:ilvl w:val="0"/>
           <w:numId w:val="6"/>
@@ -2288,20 +2166,12 @@
         <w:t xml:space="preserve">: l’indicatore </w:t>
       </w:r>
       <w:r>
-        <w:t xml:space="preserve">‘ </w:t>
-      </w:r>
-      <w:proofErr w:type="spellStart"/>
-      <w:r>
-        <w:t>ep</w:t>
-      </w:r>
-      <w:proofErr w:type="spellEnd"/>
-      <w:r>
-        <w:t>’ non deve essere inserito in mosse diverse dall’en-passant;</w:t>
-      </w:r>
-    </w:p>
-    <w:p>
-      <w:pPr>
-        <w:pStyle w:val="Paragrafoelenco"/>
+        <w:t>‘ ep’ non deve essere inserito in mosse diverse dall’en-passant;</w:t>
+      </w:r>
+    </w:p>
+    <w:p>
+      <w:pPr>
+        <w:pStyle w:val="ListParagraph"/>
         <w:numPr>
           <w:ilvl w:val="0"/>
           <w:numId w:val="6"/>
@@ -2322,7 +2192,7 @@
     </w:p>
     <w:p>
       <w:pPr>
-        <w:pStyle w:val="Paragrafoelenco"/>
+        <w:pStyle w:val="ListParagraph"/>
         <w:numPr>
           <w:ilvl w:val="0"/>
           <w:numId w:val="6"/>
@@ -2354,7 +2224,7 @@
     </w:p>
     <w:p>
       <w:pPr>
-        <w:pStyle w:val="Paragrafoelenco"/>
+        <w:pStyle w:val="ListParagraph"/>
         <w:numPr>
           <w:ilvl w:val="0"/>
           <w:numId w:val="6"/>
@@ -2378,7 +2248,7 @@
     </w:p>
     <w:p>
       <w:pPr>
-        <w:pStyle w:val="Paragrafoelenco"/>
+        <w:pStyle w:val="ListParagraph"/>
         <w:numPr>
           <w:ilvl w:val="1"/>
           <w:numId w:val="6"/>
@@ -2391,7 +2261,7 @@
     </w:p>
     <w:p>
       <w:pPr>
-        <w:pStyle w:val="Paragrafoelenco"/>
+        <w:pStyle w:val="ListParagraph"/>
         <w:numPr>
           <w:ilvl w:val="1"/>
           <w:numId w:val="6"/>
@@ -2404,7 +2274,7 @@
     </w:p>
     <w:p>
       <w:pPr>
-        <w:pStyle w:val="Paragrafoelenco"/>
+        <w:pStyle w:val="ListParagraph"/>
         <w:numPr>
           <w:ilvl w:val="1"/>
           <w:numId w:val="6"/>
@@ -2417,7 +2287,7 @@
     </w:p>
     <w:p>
       <w:pPr>
-        <w:pStyle w:val="Paragrafoelenco"/>
+        <w:pStyle w:val="ListParagraph"/>
         <w:numPr>
           <w:ilvl w:val="1"/>
           <w:numId w:val="6"/>
@@ -2430,7 +2300,7 @@
     </w:p>
     <w:p>
       <w:pPr>
-        <w:pStyle w:val="Paragrafoelenco"/>
+        <w:pStyle w:val="ListParagraph"/>
         <w:numPr>
           <w:ilvl w:val="1"/>
           <w:numId w:val="6"/>
@@ -2443,7 +2313,7 @@
     </w:p>
     <w:p>
       <w:pPr>
-        <w:pStyle w:val="Paragrafoelenco"/>
+        <w:pStyle w:val="ListParagraph"/>
         <w:numPr>
           <w:ilvl w:val="0"/>
           <w:numId w:val="6"/>
@@ -2464,7 +2334,7 @@
     </w:p>
     <w:p>
       <w:pPr>
-        <w:pStyle w:val="Paragrafoelenco"/>
+        <w:pStyle w:val="ListParagraph"/>
         <w:numPr>
           <w:ilvl w:val="0"/>
           <w:numId w:val="6"/>
@@ -2488,7 +2358,7 @@
     </w:p>
     <w:p>
       <w:pPr>
-        <w:pStyle w:val="Paragrafoelenco"/>
+        <w:pStyle w:val="ListParagraph"/>
         <w:numPr>
           <w:ilvl w:val="0"/>
           <w:numId w:val="6"/>
@@ -2512,7 +2382,7 @@
     </w:p>
     <w:p>
       <w:pPr>
-        <w:pStyle w:val="Paragrafoelenco"/>
+        <w:pStyle w:val="ListParagraph"/>
         <w:numPr>
           <w:ilvl w:val="0"/>
           <w:numId w:val="6"/>
@@ -2539,7 +2409,7 @@
     </w:p>
     <w:p>
       <w:pPr>
-        <w:pStyle w:val="Paragrafoelenco"/>
+        <w:pStyle w:val="ListParagraph"/>
         <w:numPr>
           <w:ilvl w:val="0"/>
           <w:numId w:val="6"/>
@@ -2584,13 +2454,17 @@
       </w:r>
     </w:p>
     <w:p>
-      <w:r>
+      <w:pPr>
+        <w:spacing w:line="360" w:lineRule="auto"/>
+      </w:pPr>
+      <w:r>
+        <w:t>(Per il funzionamento di ogni controllo fare riferimento direttamente al codice dove ogni metodo è stato commentato opportunamente).</w:t>
+      </w:r>
+    </w:p>
+    <w:p>
+      <w:r>
+        <w:lastRenderedPageBreak/>
         <w:br/>
-      </w:r>
-    </w:p>
-    <w:p>
-      <w:r>
-        <w:br w:type="page"/>
       </w:r>
     </w:p>
     <w:p>
@@ -2613,26 +2487,44 @@
           <w:sz w:val="32"/>
           <w:szCs w:val="32"/>
         </w:rPr>
-        <w:lastRenderedPageBreak/>
         <w:t>GRAMMATICA ANTLR</w:t>
       </w:r>
     </w:p>
     <w:p>
-      <w:r>
-        <w:t>I token utilizzati nella grammatica sono i seguenti:</w:t>
-      </w:r>
-    </w:p>
-    <w:p>
-      <w:pPr>
-        <w:rPr>
-          <w:b/>
-          <w:bCs/>
-          <w:caps/>
-          <w:color w:val="156082" w:themeColor="accent1"/>
-          <w:sz w:val="32"/>
-          <w:szCs w:val="32"/>
-        </w:rPr>
-      </w:pPr>
+      <w:pPr>
+        <w:rPr>
+          <w:b/>
+          <w:bCs/>
+          <w:sz w:val="24"/>
+          <w:szCs w:val="24"/>
+        </w:rPr>
+      </w:pPr>
+      <w:r>
+        <w:rPr>
+          <w:b/>
+          <w:bCs/>
+          <w:sz w:val="24"/>
+          <w:szCs w:val="24"/>
+        </w:rPr>
+        <w:t>CONTROLLO LESSICALE</w:t>
+      </w:r>
+    </w:p>
+    <w:p>
+      <w:pPr>
+        <w:spacing w:line="360" w:lineRule="auto"/>
+      </w:pPr>
+      <w:r>
+        <w:t xml:space="preserve">I </w:t>
+      </w:r>
+      <w:r>
+        <w:t>token</w:t>
+      </w:r>
+      <w:r>
+        <w:t xml:space="preserve"> utilizzati nella grammatica sono i seguenti:</w:t>
+      </w:r>
+      <w:r>
+        <w:br/>
+      </w:r>
       <w:r>
         <w:rPr>
           <w:b/>
@@ -2644,9 +2536,9 @@
           <w:szCs w:val="32"/>
         </w:rPr>
         <w:drawing>
-          <wp:inline distT="0" distB="0" distL="0" distR="0" wp14:anchorId="6516A314" wp14:editId="307B2A68">
-            <wp:extent cx="2972215" cy="2286319"/>
-            <wp:effectExtent l="0" t="0" r="0" b="0"/>
+          <wp:inline distT="0" distB="0" distL="0" distR="0" wp14:anchorId="5FCA05D3" wp14:editId="644E527B">
+            <wp:extent cx="2739224" cy="2107095"/>
+            <wp:effectExtent l="0" t="0" r="4445" b="7620"/>
             <wp:docPr id="687210586" name="Picture 1" descr="A white background with many letters and numbers&#10;&#10;Description automatically generated"/>
             <wp:cNvGraphicFramePr>
               <a:graphicFrameLocks xmlns:a="http://schemas.openxmlformats.org/drawingml/2006/main" noChangeAspect="1"/>
@@ -2667,7 +2559,7 @@
                   <pic:spPr>
                     <a:xfrm>
                       <a:off x="0" y="0"/>
-                      <a:ext cx="2972215" cy="2286319"/>
+                      <a:ext cx="2743359" cy="2110276"/>
                     </a:xfrm>
                     <a:prstGeom prst="rect">
                       <a:avLst/>
@@ -2681,20 +2573,21 @@
       </w:r>
     </w:p>
     <w:p>
-      <w:r>
-        <w:t xml:space="preserve">Tramite </w:t>
-      </w:r>
-      <w:r>
-        <w:t>l’utilizzo di questi</w:t>
-      </w:r>
-      <w:r>
-        <w:t xml:space="preserve"> toke</w:t>
-      </w:r>
-      <w:r>
-        <w:t>n</w:t>
-      </w:r>
-      <w:r>
-        <w:t xml:space="preserve"> sono state create diverse regole</w:t>
+      <w:pPr>
+        <w:spacing w:line="360" w:lineRule="auto"/>
+      </w:pPr>
+      <w:r>
+        <w:t xml:space="preserve">Tramite l’utilizzo di questi token sono state create le regole della grammatica, nello specifico si ha </w:t>
+      </w:r>
+      <w:r>
+        <w:t xml:space="preserve">la </w:t>
+      </w:r>
+      <w:r>
+        <w:rPr>
+          <w:b/>
+          <w:bCs/>
+        </w:rPr>
+        <w:t>startRule</w:t>
       </w:r>
       <w:r>
         <w:t>:</w:t>
@@ -2703,13 +2596,950 @@
         <w:br/>
       </w:r>
       <w:r>
+        <w:drawing>
+          <wp:inline distT="0" distB="0" distL="0" distR="0" wp14:anchorId="5A7F4114" wp14:editId="236D39A2">
+            <wp:extent cx="6120130" cy="346710"/>
+            <wp:effectExtent l="0" t="0" r="0" b="0"/>
+            <wp:docPr id="386978800" name="Picture 1"/>
+            <wp:cNvGraphicFramePr>
+              <a:graphicFrameLocks xmlns:a="http://schemas.openxmlformats.org/drawingml/2006/main" noChangeAspect="1"/>
+            </wp:cNvGraphicFramePr>
+            <a:graphic xmlns:a="http://schemas.openxmlformats.org/drawingml/2006/main">
+              <a:graphicData uri="http://schemas.openxmlformats.org/drawingml/2006/picture">
+                <pic:pic xmlns:pic="http://schemas.openxmlformats.org/drawingml/2006/picture">
+                  <pic:nvPicPr>
+                    <pic:cNvPr id="386978800" name=""/>
+                    <pic:cNvPicPr/>
+                  </pic:nvPicPr>
+                  <pic:blipFill>
+                    <a:blip r:embed="rId10"/>
+                    <a:stretch>
+                      <a:fillRect/>
+                    </a:stretch>
+                  </pic:blipFill>
+                  <pic:spPr>
+                    <a:xfrm>
+                      <a:off x="0" y="0"/>
+                      <a:ext cx="6120130" cy="346710"/>
+                    </a:xfrm>
+                    <a:prstGeom prst="rect">
+                      <a:avLst/>
+                    </a:prstGeom>
+                  </pic:spPr>
+                </pic:pic>
+              </a:graphicData>
+            </a:graphic>
+          </wp:inline>
+        </w:drawing>
+      </w:r>
+    </w:p>
+    <w:p>
+      <w:pPr>
+        <w:spacing w:line="360" w:lineRule="auto"/>
+      </w:pPr>
+      <w:r>
+        <w:t>Questa è composta da:</w:t>
+      </w:r>
+    </w:p>
+    <w:p>
+      <w:pPr>
+        <w:pStyle w:val="ListParagraph"/>
+        <w:numPr>
+          <w:ilvl w:val="0"/>
+          <w:numId w:val="8"/>
+        </w:numPr>
+        <w:spacing w:line="360" w:lineRule="auto"/>
+        <w:ind w:left="567"/>
+      </w:pPr>
+      <w:r>
+        <w:rPr>
+          <w:b/>
+          <w:bCs/>
+        </w:rPr>
+        <w:t>Preamboli</w:t>
+      </w:r>
+      <w:r>
+        <w:rPr>
+          <w:b/>
+          <w:bCs/>
+        </w:rPr>
+        <w:t xml:space="preserve"> </w:t>
+      </w:r>
+      <w:r>
+        <w:t>(due ma non obbligatori)</w:t>
+      </w:r>
+      <w:r>
+        <w:br/>
+      </w:r>
+      <w:r>
+        <w:drawing>
+          <wp:inline distT="0" distB="0" distL="0" distR="0" wp14:anchorId="6384FF37" wp14:editId="4ACA4E25">
+            <wp:extent cx="5807568" cy="297768"/>
+            <wp:effectExtent l="0" t="0" r="0" b="7620"/>
+            <wp:docPr id="403150082" name="Picture 1"/>
+            <wp:cNvGraphicFramePr>
+              <a:graphicFrameLocks xmlns:a="http://schemas.openxmlformats.org/drawingml/2006/main" noChangeAspect="1"/>
+            </wp:cNvGraphicFramePr>
+            <a:graphic xmlns:a="http://schemas.openxmlformats.org/drawingml/2006/main">
+              <a:graphicData uri="http://schemas.openxmlformats.org/drawingml/2006/picture">
+                <pic:pic xmlns:pic="http://schemas.openxmlformats.org/drawingml/2006/picture">
+                  <pic:nvPicPr>
+                    <pic:cNvPr id="403150082" name=""/>
+                    <pic:cNvPicPr/>
+                  </pic:nvPicPr>
+                  <pic:blipFill rotWithShape="1">
+                    <a:blip r:embed="rId11"/>
+                    <a:srcRect l="7520"/>
+                    <a:stretch/>
+                  </pic:blipFill>
+                  <pic:spPr bwMode="auto">
+                    <a:xfrm>
+                      <a:off x="0" y="0"/>
+                      <a:ext cx="6484219" cy="332462"/>
+                    </a:xfrm>
+                    <a:prstGeom prst="rect">
+                      <a:avLst/>
+                    </a:prstGeom>
+                    <a:ln>
+                      <a:noFill/>
+                    </a:ln>
+                    <a:extLst>
+                      <a:ext uri="{53640926-AAD7-44D8-BBD7-CCE9431645EC}">
+                        <a14:shadowObscured xmlns:a14="http://schemas.microsoft.com/office/drawing/2010/main"/>
+                      </a:ext>
+                    </a:extLst>
+                  </pic:spPr>
+                </pic:pic>
+              </a:graphicData>
+            </a:graphic>
+          </wp:inline>
+        </w:drawing>
+      </w:r>
+    </w:p>
+    <w:p>
+      <w:pPr>
+        <w:pStyle w:val="ListParagraph"/>
+        <w:numPr>
+          <w:ilvl w:val="0"/>
+          <w:numId w:val="8"/>
+        </w:numPr>
+        <w:spacing w:line="360" w:lineRule="auto"/>
+        <w:ind w:left="567"/>
+      </w:pPr>
+      <w:r>
+        <w:rPr>
+          <w:b/>
+          <w:bCs/>
+        </w:rPr>
+        <w:t xml:space="preserve">Turni </w:t>
+      </w:r>
+      <w:r>
+        <w:t>(</w:t>
+      </w:r>
+      <w:r>
+        <w:t>Ciclo, composti da: numero turno + tab + mossa “bianca” + mossa “nera”)</w:t>
+      </w:r>
+      <w:r>
+        <w:br/>
+      </w:r>
+      <w:r>
+        <w:drawing>
+          <wp:inline distT="0" distB="0" distL="0" distR="0" wp14:anchorId="46E52E50" wp14:editId="702BA608">
+            <wp:extent cx="4285753" cy="285034"/>
+            <wp:effectExtent l="0" t="0" r="635" b="1270"/>
+            <wp:docPr id="2115154500" name="Picture 1"/>
+            <wp:cNvGraphicFramePr>
+              <a:graphicFrameLocks xmlns:a="http://schemas.openxmlformats.org/drawingml/2006/main" noChangeAspect="1"/>
+            </wp:cNvGraphicFramePr>
+            <a:graphic xmlns:a="http://schemas.openxmlformats.org/drawingml/2006/main">
+              <a:graphicData uri="http://schemas.openxmlformats.org/drawingml/2006/picture">
+                <pic:pic xmlns:pic="http://schemas.openxmlformats.org/drawingml/2006/picture">
+                  <pic:nvPicPr>
+                    <pic:cNvPr id="2115154500" name=""/>
+                    <pic:cNvPicPr/>
+                  </pic:nvPicPr>
+                  <pic:blipFill rotWithShape="1">
+                    <a:blip r:embed="rId12"/>
+                    <a:srcRect l="10082" t="-2795" b="1"/>
+                    <a:stretch/>
+                  </pic:blipFill>
+                  <pic:spPr bwMode="auto">
+                    <a:xfrm>
+                      <a:off x="0" y="0"/>
+                      <a:ext cx="4506549" cy="299719"/>
+                    </a:xfrm>
+                    <a:prstGeom prst="rect">
+                      <a:avLst/>
+                    </a:prstGeom>
+                    <a:ln>
+                      <a:noFill/>
+                    </a:ln>
+                    <a:extLst>
+                      <a:ext uri="{53640926-AAD7-44D8-BBD7-CCE9431645EC}">
+                        <a14:shadowObscured xmlns:a14="http://schemas.microsoft.com/office/drawing/2010/main"/>
+                      </a:ext>
+                    </a:extLst>
+                  </pic:spPr>
+                </pic:pic>
+              </a:graphicData>
+            </a:graphic>
+          </wp:inline>
+        </w:drawing>
+      </w:r>
+    </w:p>
+    <w:p>
+      <w:pPr>
+        <w:pStyle w:val="ListParagraph"/>
+        <w:spacing w:line="360" w:lineRule="auto"/>
+        <w:ind w:left="567"/>
+      </w:pPr>
+      <w:r>
+        <w:t>A sua volta i turni sono composti da:</w:t>
+      </w:r>
+    </w:p>
+    <w:p>
+      <w:pPr>
+        <w:pStyle w:val="ListParagraph"/>
+        <w:numPr>
+          <w:ilvl w:val="0"/>
+          <w:numId w:val="8"/>
+        </w:numPr>
+        <w:spacing w:line="360" w:lineRule="auto"/>
+      </w:pPr>
+      <w:r>
+        <w:rPr>
+          <w:b/>
+          <w:bCs/>
+        </w:rPr>
+        <w:t>Numero turno</w:t>
+      </w:r>
+      <w:r>
+        <w:rPr>
+          <w:b/>
+          <w:bCs/>
+        </w:rPr>
+        <w:br/>
+      </w:r>
+      <w:r>
+        <w:t xml:space="preserve"> </w:t>
+      </w:r>
+      <w:r>
+        <w:drawing>
+          <wp:inline distT="0" distB="0" distL="0" distR="0" wp14:anchorId="29DBC92E" wp14:editId="6FC1B769">
+            <wp:extent cx="971686" cy="228632"/>
+            <wp:effectExtent l="0" t="0" r="0" b="0"/>
+            <wp:docPr id="2100483307" name="Picture 1"/>
+            <wp:cNvGraphicFramePr>
+              <a:graphicFrameLocks xmlns:a="http://schemas.openxmlformats.org/drawingml/2006/main" noChangeAspect="1"/>
+            </wp:cNvGraphicFramePr>
+            <a:graphic xmlns:a="http://schemas.openxmlformats.org/drawingml/2006/main">
+              <a:graphicData uri="http://schemas.openxmlformats.org/drawingml/2006/picture">
+                <pic:pic xmlns:pic="http://schemas.openxmlformats.org/drawingml/2006/picture">
+                  <pic:nvPicPr>
+                    <pic:cNvPr id="2100483307" name=""/>
+                    <pic:cNvPicPr/>
+                  </pic:nvPicPr>
+                  <pic:blipFill>
+                    <a:blip r:embed="rId13"/>
+                    <a:stretch>
+                      <a:fillRect/>
+                    </a:stretch>
+                  </pic:blipFill>
+                  <pic:spPr>
+                    <a:xfrm>
+                      <a:off x="0" y="0"/>
+                      <a:ext cx="971686" cy="228632"/>
+                    </a:xfrm>
+                    <a:prstGeom prst="rect">
+                      <a:avLst/>
+                    </a:prstGeom>
+                  </pic:spPr>
+                </pic:pic>
+              </a:graphicData>
+            </a:graphic>
+          </wp:inline>
+        </w:drawing>
+      </w:r>
+    </w:p>
+    <w:p>
+      <w:pPr>
+        <w:pStyle w:val="ListParagraph"/>
+        <w:numPr>
+          <w:ilvl w:val="0"/>
+          <w:numId w:val="8"/>
+        </w:numPr>
+        <w:spacing w:line="360" w:lineRule="auto"/>
+        <w:rPr>
+          <w:b/>
+          <w:bCs/>
+        </w:rPr>
+      </w:pPr>
+      <w:r>
+        <w:rPr>
+          <w:b/>
+          <w:bCs/>
+        </w:rPr>
+        <w:t>Mossa</w:t>
+      </w:r>
+      <w:r>
+        <w:rPr>
+          <w:b/>
+          <w:bCs/>
+        </w:rPr>
+        <w:t xml:space="preserve">: </w:t>
+      </w:r>
+      <w:r>
+        <w:t>q</w:t>
+      </w:r>
+      <w:r>
+        <w:t>ui vengono gestiti tutt</w:t>
+      </w:r>
+      <w:r>
+        <w:t>i i caratteri possibili in una mossa</w:t>
+      </w:r>
+      <w:r>
+        <w:rPr>
+          <w:b/>
+          <w:bCs/>
+        </w:rPr>
+        <w:br/>
+      </w:r>
+      <w:r>
+        <w:rPr>
+          <w:b/>
+          <w:bCs/>
+        </w:rPr>
+        <w:drawing>
+          <wp:inline distT="0" distB="0" distL="0" distR="0" wp14:anchorId="0BFD6607" wp14:editId="241D6EAA">
+            <wp:extent cx="5198866" cy="865036"/>
+            <wp:effectExtent l="0" t="0" r="1905" b="0"/>
+            <wp:docPr id="1982167479" name="Picture 1" descr="A diagram of a person's relationship&#10;&#10;Description automatically generated"/>
+            <wp:cNvGraphicFramePr>
+              <a:graphicFrameLocks xmlns:a="http://schemas.openxmlformats.org/drawingml/2006/main" noChangeAspect="1"/>
+            </wp:cNvGraphicFramePr>
+            <a:graphic xmlns:a="http://schemas.openxmlformats.org/drawingml/2006/main">
+              <a:graphicData uri="http://schemas.openxmlformats.org/drawingml/2006/picture">
+                <pic:pic xmlns:pic="http://schemas.openxmlformats.org/drawingml/2006/picture">
+                  <pic:nvPicPr>
+                    <pic:cNvPr id="1982167479" name="Picture 1" descr="A diagram of a person's relationship&#10;&#10;Description automatically generated"/>
+                    <pic:cNvPicPr/>
+                  </pic:nvPicPr>
+                  <pic:blipFill>
+                    <a:blip r:embed="rId14"/>
+                    <a:stretch>
+                      <a:fillRect/>
+                    </a:stretch>
+                  </pic:blipFill>
+                  <pic:spPr>
+                    <a:xfrm>
+                      <a:off x="0" y="0"/>
+                      <a:ext cx="5274078" cy="877550"/>
+                    </a:xfrm>
+                    <a:prstGeom prst="rect">
+                      <a:avLst/>
+                    </a:prstGeom>
+                  </pic:spPr>
+                </pic:pic>
+              </a:graphicData>
+            </a:graphic>
+          </wp:inline>
+        </w:drawing>
+      </w:r>
+    </w:p>
+    <w:p>
+      <w:pPr>
+        <w:pStyle w:val="ListParagraph"/>
+        <w:spacing w:line="360" w:lineRule="auto"/>
+        <w:ind w:left="1637"/>
+      </w:pPr>
+    </w:p>
+    <w:p>
+      <w:pPr>
+        <w:pStyle w:val="ListParagraph"/>
+        <w:spacing w:line="360" w:lineRule="auto"/>
+        <w:ind w:left="1637"/>
+        <w:rPr>
+          <w:b/>
+          <w:bCs/>
+        </w:rPr>
+      </w:pPr>
+    </w:p>
+    <w:p>
+      <w:pPr>
+        <w:spacing w:line="360" w:lineRule="auto"/>
+      </w:pPr>
+      <w:r>
+        <w:lastRenderedPageBreak/>
+        <w:t>Per la gestione delle mosse sono state create le seguenti regole</w:t>
+      </w:r>
+      <w:r>
+        <w:t>:</w:t>
+      </w:r>
+    </w:p>
+    <w:p>
+      <w:pPr>
+        <w:pStyle w:val="ListParagraph"/>
+        <w:numPr>
+          <w:ilvl w:val="0"/>
+          <w:numId w:val="10"/>
+        </w:numPr>
+        <w:spacing w:line="360" w:lineRule="auto"/>
+      </w:pPr>
+      <w:r>
+        <w:rPr>
+          <w:b/>
+          <w:bCs/>
+        </w:rPr>
+        <w:t>MoveFrom</w:t>
+      </w:r>
+      <w:r>
+        <w:br/>
+      </w:r>
+      <w:r>
+        <w:drawing>
+          <wp:inline distT="0" distB="0" distL="0" distR="0" wp14:anchorId="4553898E" wp14:editId="18157B93">
+            <wp:extent cx="4595854" cy="867810"/>
+            <wp:effectExtent l="0" t="0" r="0" b="8890"/>
+            <wp:docPr id="775177244" name="Picture 1" descr="A diagram of a computer flowchart&#10;&#10;Description automatically generated"/>
+            <wp:cNvGraphicFramePr>
+              <a:graphicFrameLocks xmlns:a="http://schemas.openxmlformats.org/drawingml/2006/main" noChangeAspect="1"/>
+            </wp:cNvGraphicFramePr>
+            <a:graphic xmlns:a="http://schemas.openxmlformats.org/drawingml/2006/main">
+              <a:graphicData uri="http://schemas.openxmlformats.org/drawingml/2006/picture">
+                <pic:pic xmlns:pic="http://schemas.openxmlformats.org/drawingml/2006/picture">
+                  <pic:nvPicPr>
+                    <pic:cNvPr id="775177244" name="Picture 1" descr="A diagram of a computer flowchart&#10;&#10;Description automatically generated"/>
+                    <pic:cNvPicPr/>
+                  </pic:nvPicPr>
+                  <pic:blipFill>
+                    <a:blip r:embed="rId15"/>
+                    <a:stretch>
+                      <a:fillRect/>
+                    </a:stretch>
+                  </pic:blipFill>
+                  <pic:spPr>
+                    <a:xfrm>
+                      <a:off x="0" y="0"/>
+                      <a:ext cx="4621588" cy="872669"/>
+                    </a:xfrm>
+                    <a:prstGeom prst="rect">
+                      <a:avLst/>
+                    </a:prstGeom>
+                  </pic:spPr>
+                </pic:pic>
+              </a:graphicData>
+            </a:graphic>
+          </wp:inline>
+        </w:drawing>
+      </w:r>
+    </w:p>
+    <w:p>
+      <w:pPr>
+        <w:pStyle w:val="ListParagraph"/>
+        <w:numPr>
+          <w:ilvl w:val="0"/>
+          <w:numId w:val="10"/>
+        </w:numPr>
+        <w:spacing w:line="360" w:lineRule="auto"/>
+      </w:pPr>
+      <w:r>
+        <w:rPr>
+          <w:b/>
+          <w:bCs/>
+        </w:rPr>
+        <w:t>MoveTo</w:t>
+      </w:r>
+      <w:r>
+        <w:br/>
+      </w:r>
+      <w:r>
+        <w:drawing>
+          <wp:inline distT="0" distB="0" distL="0" distR="0" wp14:anchorId="52E15417" wp14:editId="381B27C1">
+            <wp:extent cx="1765189" cy="213681"/>
+            <wp:effectExtent l="0" t="0" r="6985" b="0"/>
+            <wp:docPr id="982389479" name="Picture 1"/>
+            <wp:cNvGraphicFramePr>
+              <a:graphicFrameLocks xmlns:a="http://schemas.openxmlformats.org/drawingml/2006/main" noChangeAspect="1"/>
+            </wp:cNvGraphicFramePr>
+            <a:graphic xmlns:a="http://schemas.openxmlformats.org/drawingml/2006/main">
+              <a:graphicData uri="http://schemas.openxmlformats.org/drawingml/2006/picture">
+                <pic:pic xmlns:pic="http://schemas.openxmlformats.org/drawingml/2006/picture">
+                  <pic:nvPicPr>
+                    <pic:cNvPr id="982389479" name=""/>
+                    <pic:cNvPicPr/>
+                  </pic:nvPicPr>
+                  <pic:blipFill>
+                    <a:blip r:embed="rId16"/>
+                    <a:stretch>
+                      <a:fillRect/>
+                    </a:stretch>
+                  </pic:blipFill>
+                  <pic:spPr>
+                    <a:xfrm>
+                      <a:off x="0" y="0"/>
+                      <a:ext cx="1768986" cy="214141"/>
+                    </a:xfrm>
+                    <a:prstGeom prst="rect">
+                      <a:avLst/>
+                    </a:prstGeom>
+                  </pic:spPr>
+                </pic:pic>
+              </a:graphicData>
+            </a:graphic>
+          </wp:inline>
+        </w:drawing>
+      </w:r>
+    </w:p>
+    <w:p>
+      <w:pPr>
+        <w:pStyle w:val="ListParagraph"/>
+        <w:numPr>
+          <w:ilvl w:val="0"/>
+          <w:numId w:val="10"/>
+        </w:numPr>
+        <w:spacing w:line="360" w:lineRule="auto"/>
+      </w:pPr>
+      <w:r>
+        <w:rPr>
+          <w:b/>
+          <w:bCs/>
+        </w:rPr>
+        <w:t>EnPassant</w:t>
+      </w:r>
+      <w:r>
+        <w:br/>
+      </w:r>
+      <w:r>
+        <w:drawing>
+          <wp:inline distT="0" distB="0" distL="0" distR="0" wp14:anchorId="5D1B05E3" wp14:editId="67BCD031">
+            <wp:extent cx="983973" cy="238539"/>
+            <wp:effectExtent l="0" t="0" r="6985" b="9525"/>
+            <wp:docPr id="1323936380" name="Picture 1"/>
+            <wp:cNvGraphicFramePr>
+              <a:graphicFrameLocks xmlns:a="http://schemas.openxmlformats.org/drawingml/2006/main" noChangeAspect="1"/>
+            </wp:cNvGraphicFramePr>
+            <a:graphic xmlns:a="http://schemas.openxmlformats.org/drawingml/2006/main">
+              <a:graphicData uri="http://schemas.openxmlformats.org/drawingml/2006/picture">
+                <pic:pic xmlns:pic="http://schemas.openxmlformats.org/drawingml/2006/picture">
+                  <pic:nvPicPr>
+                    <pic:cNvPr id="1323936380" name=""/>
+                    <pic:cNvPicPr/>
+                  </pic:nvPicPr>
+                  <pic:blipFill>
+                    <a:blip r:embed="rId17"/>
+                    <a:stretch>
+                      <a:fillRect/>
+                    </a:stretch>
+                  </pic:blipFill>
+                  <pic:spPr>
+                    <a:xfrm>
+                      <a:off x="0" y="0"/>
+                      <a:ext cx="1005497" cy="243757"/>
+                    </a:xfrm>
+                    <a:prstGeom prst="rect">
+                      <a:avLst/>
+                    </a:prstGeom>
+                  </pic:spPr>
+                </pic:pic>
+              </a:graphicData>
+            </a:graphic>
+          </wp:inline>
+        </w:drawing>
+      </w:r>
+    </w:p>
+    <w:p>
+      <w:pPr>
+        <w:pStyle w:val="ListParagraph"/>
+        <w:numPr>
+          <w:ilvl w:val="0"/>
+          <w:numId w:val="10"/>
+        </w:numPr>
+        <w:spacing w:line="360" w:lineRule="auto"/>
+      </w:pPr>
+      <w:r>
+        <w:rPr>
+          <w:b/>
+          <w:bCs/>
+        </w:rPr>
+        <w:t>Promotion</w:t>
+      </w:r>
+      <w:r>
+        <w:br/>
+      </w:r>
+      <w:r>
+        <w:drawing>
+          <wp:inline distT="0" distB="0" distL="0" distR="0" wp14:anchorId="1320A9B9" wp14:editId="36FC46E8">
+            <wp:extent cx="1704974" cy="228600"/>
+            <wp:effectExtent l="0" t="0" r="0" b="0"/>
+            <wp:docPr id="1251336091" name="Picture 1"/>
+            <wp:cNvGraphicFramePr>
+              <a:graphicFrameLocks xmlns:a="http://schemas.openxmlformats.org/drawingml/2006/main" noChangeAspect="1"/>
+            </wp:cNvGraphicFramePr>
+            <a:graphic xmlns:a="http://schemas.openxmlformats.org/drawingml/2006/main">
+              <a:graphicData uri="http://schemas.openxmlformats.org/drawingml/2006/picture">
+                <pic:pic xmlns:pic="http://schemas.openxmlformats.org/drawingml/2006/picture">
+                  <pic:nvPicPr>
+                    <pic:cNvPr id="1251336091" name=""/>
+                    <pic:cNvPicPr/>
+                  </pic:nvPicPr>
+                  <pic:blipFill>
+                    <a:blip r:embed="rId18"/>
+                    <a:stretch>
+                      <a:fillRect/>
+                    </a:stretch>
+                  </pic:blipFill>
+                  <pic:spPr>
+                    <a:xfrm>
+                      <a:off x="0" y="0"/>
+                      <a:ext cx="1772847" cy="237700"/>
+                    </a:xfrm>
+                    <a:prstGeom prst="rect">
+                      <a:avLst/>
+                    </a:prstGeom>
+                  </pic:spPr>
+                </pic:pic>
+              </a:graphicData>
+            </a:graphic>
+          </wp:inline>
+        </w:drawing>
+      </w:r>
+    </w:p>
+    <w:p>
+      <w:pPr>
+        <w:pStyle w:val="ListParagraph"/>
+        <w:numPr>
+          <w:ilvl w:val="0"/>
+          <w:numId w:val="10"/>
+        </w:numPr>
+        <w:spacing w:line="360" w:lineRule="auto"/>
+      </w:pPr>
+      <w:r>
+        <w:rPr>
+          <w:b/>
+          <w:bCs/>
+        </w:rPr>
+        <w:t>Check</w:t>
+      </w:r>
+      <w:r>
+        <w:br/>
+      </w:r>
+      <w:r>
+        <w:drawing>
+          <wp:inline distT="0" distB="0" distL="0" distR="0" wp14:anchorId="19AF7615" wp14:editId="17DA40C5">
+            <wp:extent cx="1916264" cy="361559"/>
+            <wp:effectExtent l="0" t="0" r="8255" b="635"/>
+            <wp:docPr id="830677653" name="Picture 1"/>
+            <wp:cNvGraphicFramePr>
+              <a:graphicFrameLocks xmlns:a="http://schemas.openxmlformats.org/drawingml/2006/main" noChangeAspect="1"/>
+            </wp:cNvGraphicFramePr>
+            <a:graphic xmlns:a="http://schemas.openxmlformats.org/drawingml/2006/main">
+              <a:graphicData uri="http://schemas.openxmlformats.org/drawingml/2006/picture">
+                <pic:pic xmlns:pic="http://schemas.openxmlformats.org/drawingml/2006/picture">
+                  <pic:nvPicPr>
+                    <pic:cNvPr id="830677653" name=""/>
+                    <pic:cNvPicPr/>
+                  </pic:nvPicPr>
+                  <pic:blipFill>
+                    <a:blip r:embed="rId19"/>
+                    <a:stretch>
+                      <a:fillRect/>
+                    </a:stretch>
+                  </pic:blipFill>
+                  <pic:spPr>
+                    <a:xfrm>
+                      <a:off x="0" y="0"/>
+                      <a:ext cx="1924935" cy="363195"/>
+                    </a:xfrm>
+                    <a:prstGeom prst="rect">
+                      <a:avLst/>
+                    </a:prstGeom>
+                  </pic:spPr>
+                </pic:pic>
+              </a:graphicData>
+            </a:graphic>
+          </wp:inline>
+        </w:drawing>
+      </w:r>
+    </w:p>
+    <w:p>
+      <w:pPr>
+        <w:pStyle w:val="ListParagraph"/>
+        <w:numPr>
+          <w:ilvl w:val="0"/>
+          <w:numId w:val="10"/>
+        </w:numPr>
+        <w:spacing w:line="360" w:lineRule="auto"/>
+      </w:pPr>
+      <w:r>
+        <w:rPr>
+          <w:b/>
+          <w:bCs/>
+        </w:rPr>
+        <w:t>CheckMate</w:t>
+      </w:r>
+      <w:r>
+        <w:br/>
+      </w:r>
+      <w:r>
+        <w:drawing>
+          <wp:inline distT="0" distB="0" distL="0" distR="0" wp14:anchorId="50CE90A4" wp14:editId="716B19DA">
+            <wp:extent cx="1072735" cy="230588"/>
+            <wp:effectExtent l="0" t="0" r="0" b="0"/>
+            <wp:docPr id="260181370" name="Picture 1"/>
+            <wp:cNvGraphicFramePr>
+              <a:graphicFrameLocks xmlns:a="http://schemas.openxmlformats.org/drawingml/2006/main" noChangeAspect="1"/>
+            </wp:cNvGraphicFramePr>
+            <a:graphic xmlns:a="http://schemas.openxmlformats.org/drawingml/2006/main">
+              <a:graphicData uri="http://schemas.openxmlformats.org/drawingml/2006/picture">
+                <pic:pic xmlns:pic="http://schemas.openxmlformats.org/drawingml/2006/picture">
+                  <pic:nvPicPr>
+                    <pic:cNvPr id="260181370" name=""/>
+                    <pic:cNvPicPr/>
+                  </pic:nvPicPr>
+                  <pic:blipFill>
+                    <a:blip r:embed="rId20"/>
+                    <a:stretch>
+                      <a:fillRect/>
+                    </a:stretch>
+                  </pic:blipFill>
+                  <pic:spPr>
+                    <a:xfrm>
+                      <a:off x="0" y="0"/>
+                      <a:ext cx="1079232" cy="231985"/>
+                    </a:xfrm>
+                    <a:prstGeom prst="rect">
+                      <a:avLst/>
+                    </a:prstGeom>
+                  </pic:spPr>
+                </pic:pic>
+              </a:graphicData>
+            </a:graphic>
+          </wp:inline>
+        </w:drawing>
+      </w:r>
+    </w:p>
+    <w:p>
+      <w:pPr>
+        <w:pStyle w:val="ListParagraph"/>
+        <w:numPr>
+          <w:ilvl w:val="0"/>
+          <w:numId w:val="10"/>
+        </w:numPr>
+        <w:spacing w:line="360" w:lineRule="auto"/>
+      </w:pPr>
+      <w:r>
+        <w:rPr>
+          <w:b/>
+          <w:bCs/>
+        </w:rPr>
+        <w:t>CastleRule</w:t>
+      </w:r>
+      <w:r>
+        <w:br/>
+      </w:r>
+      <w:r>
+        <w:drawing>
+          <wp:inline distT="0" distB="0" distL="0" distR="0" wp14:anchorId="2CD815D9" wp14:editId="26AB66AF">
+            <wp:extent cx="4452730" cy="362540"/>
+            <wp:effectExtent l="0" t="0" r="0" b="0"/>
+            <wp:docPr id="1762234613" name="Picture 1"/>
+            <wp:cNvGraphicFramePr>
+              <a:graphicFrameLocks xmlns:a="http://schemas.openxmlformats.org/drawingml/2006/main" noChangeAspect="1"/>
+            </wp:cNvGraphicFramePr>
+            <a:graphic xmlns:a="http://schemas.openxmlformats.org/drawingml/2006/main">
+              <a:graphicData uri="http://schemas.openxmlformats.org/drawingml/2006/picture">
+                <pic:pic xmlns:pic="http://schemas.openxmlformats.org/drawingml/2006/picture">
+                  <pic:nvPicPr>
+                    <pic:cNvPr id="1762234613" name=""/>
+                    <pic:cNvPicPr/>
+                  </pic:nvPicPr>
+                  <pic:blipFill>
+                    <a:blip r:embed="rId21"/>
+                    <a:stretch>
+                      <a:fillRect/>
+                    </a:stretch>
+                  </pic:blipFill>
+                  <pic:spPr>
+                    <a:xfrm>
+                      <a:off x="0" y="0"/>
+                      <a:ext cx="4479450" cy="364716"/>
+                    </a:xfrm>
+                    <a:prstGeom prst="rect">
+                      <a:avLst/>
+                    </a:prstGeom>
+                  </pic:spPr>
+                </pic:pic>
+              </a:graphicData>
+            </a:graphic>
+          </wp:inline>
+        </w:drawing>
+      </w:r>
+      <w:r>
+        <w:br/>
+      </w:r>
+    </w:p>
+    <w:p>
+      <w:pPr>
+        <w:pStyle w:val="ListParagraph"/>
+        <w:spacing w:line="360" w:lineRule="auto"/>
+        <w:ind w:left="1440"/>
+      </w:pPr>
+    </w:p>
+    <w:p>
+      <w:pPr>
+        <w:spacing w:line="360" w:lineRule="auto"/>
+      </w:pPr>
+      <w:r>
+        <w:rPr>
+          <w:b/>
+          <w:bCs/>
+          <w:sz w:val="24"/>
+          <w:szCs w:val="24"/>
+        </w:rPr>
+        <w:t>CONTROLLO SEMANTICO</w:t>
+      </w:r>
+      <w:r>
+        <w:rPr>
+          <w:b/>
+          <w:bCs/>
+          <w:sz w:val="24"/>
+          <w:szCs w:val="24"/>
+        </w:rPr>
+        <w:br/>
+      </w:r>
+      <w:r>
+        <w:t xml:space="preserve">Di seguito è </w:t>
+      </w:r>
+      <w:r>
+        <w:t>riportata</w:t>
+      </w:r>
+      <w:r>
+        <w:t xml:space="preserve"> la grammatica comprensiva dei </w:t>
+      </w:r>
+      <w:r>
+        <w:t>comandi</w:t>
+      </w:r>
+      <w:r>
+        <w:t xml:space="preserve"> eseguiti nella classe “</w:t>
+      </w:r>
+      <w:r>
+        <w:rPr>
+          <w:b/>
+          <w:bCs/>
+        </w:rPr>
+        <w:t>compilerChecker</w:t>
+      </w:r>
+      <w:r>
+        <w:t>” per il controllo semantico delle mosse/partita.</w:t>
+      </w:r>
+      <w:r>
+        <w:br/>
+      </w:r>
+      <w:r>
+        <w:t xml:space="preserve">La maggior parte di questi metodi sono utilizzati per settare dei parametri che </w:t>
+      </w:r>
+      <w:r>
+        <w:t>vengono</w:t>
+      </w:r>
+      <w:r>
+        <w:t xml:space="preserve"> utilizzati durante i controlli </w:t>
+      </w:r>
+      <w:r>
+        <w:t xml:space="preserve">semantici </w:t>
+      </w:r>
+      <w:r>
+        <w:t>successiv</w:t>
+      </w:r>
+      <w:r>
+        <w:t>i</w:t>
+      </w:r>
+      <w:r>
+        <w:t>.</w:t>
+      </w:r>
+      <w:r>
+        <w:br/>
+      </w:r>
+      <w:r>
+        <w:t>Si effettuano quindi controlli su</w:t>
+      </w:r>
+      <w:r>
+        <w:t>:</w:t>
+      </w:r>
+    </w:p>
+    <w:p>
+      <w:pPr>
+        <w:pStyle w:val="ListParagraph"/>
+        <w:numPr>
+          <w:ilvl w:val="0"/>
+          <w:numId w:val="11"/>
+        </w:numPr>
+        <w:spacing w:line="360" w:lineRule="auto"/>
+      </w:pPr>
+      <w:r>
+        <w:t>I</w:t>
+      </w:r>
+      <w:r>
+        <w:t>l preambolo assicurandosi che non generi gli errori visti nella sezione precedente;</w:t>
+      </w:r>
+    </w:p>
+    <w:p>
+      <w:pPr>
+        <w:pStyle w:val="ListParagraph"/>
+        <w:numPr>
+          <w:ilvl w:val="0"/>
+          <w:numId w:val="11"/>
+        </w:numPr>
+        <w:spacing w:line="360" w:lineRule="auto"/>
+      </w:pPr>
+      <w:r>
+        <w:t>L</w:t>
+      </w:r>
+      <w:r>
+        <w:t>a riga, controllando il numero di turno;</w:t>
+      </w:r>
+    </w:p>
+    <w:p>
+      <w:pPr>
+        <w:pStyle w:val="ListParagraph"/>
+        <w:numPr>
+          <w:ilvl w:val="0"/>
+          <w:numId w:val="11"/>
+        </w:numPr>
+        <w:spacing w:line="360" w:lineRule="auto"/>
+      </w:pPr>
+      <w:r>
+        <w:t>L</w:t>
+      </w:r>
+      <w:r>
+        <w:t>a mossa, utilizzando le variabili settate in precedenza per analizzarla ed invocare se necessario uno dei molteplici errori che possono essere stati commessi.</w:t>
+      </w:r>
+    </w:p>
+    <w:p>
+      <w:pPr>
+        <w:pStyle w:val="ListParagraph"/>
+        <w:spacing w:line="360" w:lineRule="auto"/>
+        <w:ind w:left="0"/>
+        <w:rPr>
+          <w:b/>
+          <w:bCs/>
+          <w:sz w:val="24"/>
+          <w:szCs w:val="24"/>
+        </w:rPr>
+      </w:pPr>
+    </w:p>
+    <w:p>
+      <w:pPr>
+        <w:spacing w:line="360" w:lineRule="auto"/>
+      </w:pPr>
+      <w:r>
         <w:rPr>
           <w:noProof/>
         </w:rPr>
+        <w:lastRenderedPageBreak/>
         <w:drawing>
-          <wp:inline distT="0" distB="0" distL="0" distR="0" wp14:anchorId="3FF2369E" wp14:editId="4A2620F7">
-            <wp:extent cx="4888553" cy="5518206"/>
-            <wp:effectExtent l="0" t="0" r="7620" b="6350"/>
+          <wp:inline distT="0" distB="0" distL="0" distR="0" wp14:anchorId="34139AAA" wp14:editId="56CCFA43">
+            <wp:extent cx="5088834" cy="5744282"/>
+            <wp:effectExtent l="0" t="0" r="0" b="8890"/>
             <wp:docPr id="34768739" name="Picture 1" descr="A screenshot of a computer program&#10;&#10;Description automatically generated"/>
             <wp:cNvGraphicFramePr>
               <a:graphicFrameLocks xmlns:a="http://schemas.openxmlformats.org/drawingml/2006/main" noChangeAspect="1"/>
@@ -2722,7 +3552,7 @@
                     <pic:cNvPicPr/>
                   </pic:nvPicPr>
                   <pic:blipFill>
-                    <a:blip r:embed="rId10"/>
+                    <a:blip r:embed="rId22"/>
                     <a:stretch>
                       <a:fillRect/>
                     </a:stretch>
@@ -2730,7 +3560,7 @@
                   <pic:spPr>
                     <a:xfrm>
                       <a:off x="0" y="0"/>
-                      <a:ext cx="4897441" cy="5528238"/>
+                      <a:ext cx="5102353" cy="5759542"/>
                     </a:xfrm>
                     <a:prstGeom prst="rect">
                       <a:avLst/>
@@ -2742,17 +3572,17 @@
           </wp:inline>
         </w:drawing>
       </w:r>
-    </w:p>
-    <w:p>
+      <w:r>
+        <w:br/>
+      </w:r>
       <w:r>
         <w:rPr>
           <w:noProof/>
         </w:rPr>
-        <w:lastRenderedPageBreak/>
         <w:drawing>
-          <wp:inline distT="0" distB="0" distL="0" distR="0" wp14:anchorId="5B33C739" wp14:editId="65E6F427">
-            <wp:extent cx="3706767" cy="2949933"/>
-            <wp:effectExtent l="0" t="0" r="8255" b="3175"/>
+          <wp:inline distT="0" distB="0" distL="0" distR="0" wp14:anchorId="5B33C739" wp14:editId="2DA13A6D">
+            <wp:extent cx="3856382" cy="3069000"/>
+            <wp:effectExtent l="0" t="0" r="0" b="0"/>
             <wp:docPr id="2002535607" name="Picture 1" descr="A screenshot of a computer program&#10;&#10;Description automatically generated"/>
             <wp:cNvGraphicFramePr>
               <a:graphicFrameLocks xmlns:a="http://schemas.openxmlformats.org/drawingml/2006/main" noChangeAspect="1"/>
@@ -2765,7 +3595,7 @@
                     <pic:cNvPicPr/>
                   </pic:nvPicPr>
                   <pic:blipFill>
-                    <a:blip r:embed="rId11"/>
+                    <a:blip r:embed="rId23"/>
                     <a:stretch>
                       <a:fillRect/>
                     </a:stretch>
@@ -2773,7 +3603,7 @@
                   <pic:spPr>
                     <a:xfrm>
                       <a:off x="0" y="0"/>
-                      <a:ext cx="3712955" cy="2954858"/>
+                      <a:ext cx="3902703" cy="3105864"/>
                     </a:xfrm>
                     <a:prstGeom prst="rect">
                       <a:avLst/>
@@ -2785,88 +3615,8 @@
           </wp:inline>
         </w:drawing>
       </w:r>
-    </w:p>
-    <w:p>
-      <w:pPr>
-        <w:spacing w:line="360" w:lineRule="auto"/>
-      </w:pPr>
-      <w:r>
-        <w:t xml:space="preserve">Come è possibile notare, durante la lettura delle mosse vengono settate le variabili necessarie </w:t>
-      </w:r>
-      <w:r>
-        <w:t>per il controllo delle mosse/partita chiamando</w:t>
-      </w:r>
-      <w:r>
-        <w:t xml:space="preserve"> funzioni di controllo presenti nel</w:t>
-      </w:r>
-      <w:r>
-        <w:t>la classe</w:t>
-      </w:r>
-      <w:r>
-        <w:t xml:space="preserve"> </w:t>
-      </w:r>
-      <w:r>
-        <w:t>“</w:t>
-      </w:r>
-      <w:proofErr w:type="spellStart"/>
-      <w:r>
-        <w:t>compiler</w:t>
-      </w:r>
-      <w:r>
-        <w:t>C</w:t>
-      </w:r>
-      <w:r>
-        <w:t>hecker</w:t>
-      </w:r>
-      <w:proofErr w:type="spellEnd"/>
-      <w:r>
-        <w:t>”</w:t>
-      </w:r>
-      <w:r>
-        <w:t>.</w:t>
-      </w:r>
-      <w:r>
-        <w:br/>
-        <w:t xml:space="preserve">La maggior parte di questi metodi sono utilizzati per settare dei parametri che sono utilizzati durante i controlli successivi: questi controlli vengono effettuati </w:t>
-      </w:r>
-    </w:p>
-    <w:p>
-      <w:pPr>
-        <w:pStyle w:val="Paragrafoelenco"/>
-        <w:numPr>
-          <w:ilvl w:val="0"/>
-          <w:numId w:val="7"/>
-        </w:numPr>
-        <w:spacing w:line="360" w:lineRule="auto"/>
-      </w:pPr>
-      <w:r>
-        <w:t>sul preambolo assicurandosi che non generi gli errori visti nella sezione precedente</w:t>
-      </w:r>
-    </w:p>
-    <w:p>
-      <w:pPr>
-        <w:pStyle w:val="Paragrafoelenco"/>
-        <w:numPr>
-          <w:ilvl w:val="0"/>
-          <w:numId w:val="7"/>
-        </w:numPr>
-        <w:spacing w:line="360" w:lineRule="auto"/>
-      </w:pPr>
-      <w:r>
-        <w:t>sulla riga, controllando numero di turno</w:t>
-      </w:r>
-    </w:p>
-    <w:p>
-      <w:pPr>
-        <w:pStyle w:val="Paragrafoelenco"/>
-        <w:numPr>
-          <w:ilvl w:val="0"/>
-          <w:numId w:val="7"/>
-        </w:numPr>
-        <w:spacing w:line="360" w:lineRule="auto"/>
-      </w:pPr>
-      <w:r>
-        <w:t>sulla mossa, utilizzando le variabili settate in precedenza per analizzarla ed invocare se necessario uno dei molteplici errori che possono essere stati commessi.</w:t>
+      <w:r>
+        <w:t xml:space="preserve">  </w:t>
       </w:r>
     </w:p>
     <w:sectPr>
@@ -3336,6 +4086,318 @@
     </w:lvl>
   </w:abstractNum>
   <w:abstractNum w:abstractNumId="4" w15:restartNumberingAfterBreak="0">
+    <w:nsid w:val="42D93A9A"/>
+    <w:multiLevelType w:val="hybridMultilevel"/>
+    <w:tmpl w:val="BB4026D4"/>
+    <w:lvl w:ilvl="0" w:tplc="04100001">
+      <w:start w:val="1"/>
+      <w:numFmt w:val="bullet"/>
+      <w:lvlText w:val=""/>
+      <w:lvlJc w:val="left"/>
+      <w:pPr>
+        <w:ind w:left="1440" w:hanging="360"/>
+      </w:pPr>
+      <w:rPr>
+        <w:rFonts w:ascii="Symbol" w:hAnsi="Symbol" w:hint="default"/>
+      </w:rPr>
+    </w:lvl>
+    <w:lvl w:ilvl="1" w:tplc="04100003" w:tentative="1">
+      <w:start w:val="1"/>
+      <w:numFmt w:val="bullet"/>
+      <w:lvlText w:val="o"/>
+      <w:lvlJc w:val="left"/>
+      <w:pPr>
+        <w:ind w:left="2160" w:hanging="360"/>
+      </w:pPr>
+      <w:rPr>
+        <w:rFonts w:ascii="Courier New" w:hAnsi="Courier New" w:cs="Courier New" w:hint="default"/>
+      </w:rPr>
+    </w:lvl>
+    <w:lvl w:ilvl="2" w:tplc="04100005" w:tentative="1">
+      <w:start w:val="1"/>
+      <w:numFmt w:val="bullet"/>
+      <w:lvlText w:val=""/>
+      <w:lvlJc w:val="left"/>
+      <w:pPr>
+        <w:ind w:left="2880" w:hanging="360"/>
+      </w:pPr>
+      <w:rPr>
+        <w:rFonts w:ascii="Wingdings" w:hAnsi="Wingdings" w:hint="default"/>
+      </w:rPr>
+    </w:lvl>
+    <w:lvl w:ilvl="3" w:tplc="04100001" w:tentative="1">
+      <w:start w:val="1"/>
+      <w:numFmt w:val="bullet"/>
+      <w:lvlText w:val=""/>
+      <w:lvlJc w:val="left"/>
+      <w:pPr>
+        <w:ind w:left="3600" w:hanging="360"/>
+      </w:pPr>
+      <w:rPr>
+        <w:rFonts w:ascii="Symbol" w:hAnsi="Symbol" w:hint="default"/>
+      </w:rPr>
+    </w:lvl>
+    <w:lvl w:ilvl="4" w:tplc="04100003" w:tentative="1">
+      <w:start w:val="1"/>
+      <w:numFmt w:val="bullet"/>
+      <w:lvlText w:val="o"/>
+      <w:lvlJc w:val="left"/>
+      <w:pPr>
+        <w:ind w:left="4320" w:hanging="360"/>
+      </w:pPr>
+      <w:rPr>
+        <w:rFonts w:ascii="Courier New" w:hAnsi="Courier New" w:cs="Courier New" w:hint="default"/>
+      </w:rPr>
+    </w:lvl>
+    <w:lvl w:ilvl="5" w:tplc="04100005" w:tentative="1">
+      <w:start w:val="1"/>
+      <w:numFmt w:val="bullet"/>
+      <w:lvlText w:val=""/>
+      <w:lvlJc w:val="left"/>
+      <w:pPr>
+        <w:ind w:left="5040" w:hanging="360"/>
+      </w:pPr>
+      <w:rPr>
+        <w:rFonts w:ascii="Wingdings" w:hAnsi="Wingdings" w:hint="default"/>
+      </w:rPr>
+    </w:lvl>
+    <w:lvl w:ilvl="6" w:tplc="04100001" w:tentative="1">
+      <w:start w:val="1"/>
+      <w:numFmt w:val="bullet"/>
+      <w:lvlText w:val=""/>
+      <w:lvlJc w:val="left"/>
+      <w:pPr>
+        <w:ind w:left="5760" w:hanging="360"/>
+      </w:pPr>
+      <w:rPr>
+        <w:rFonts w:ascii="Symbol" w:hAnsi="Symbol" w:hint="default"/>
+      </w:rPr>
+    </w:lvl>
+    <w:lvl w:ilvl="7" w:tplc="04100003" w:tentative="1">
+      <w:start w:val="1"/>
+      <w:numFmt w:val="bullet"/>
+      <w:lvlText w:val="o"/>
+      <w:lvlJc w:val="left"/>
+      <w:pPr>
+        <w:ind w:left="6480" w:hanging="360"/>
+      </w:pPr>
+      <w:rPr>
+        <w:rFonts w:ascii="Courier New" w:hAnsi="Courier New" w:cs="Courier New" w:hint="default"/>
+      </w:rPr>
+    </w:lvl>
+    <w:lvl w:ilvl="8" w:tplc="04100005" w:tentative="1">
+      <w:start w:val="1"/>
+      <w:numFmt w:val="bullet"/>
+      <w:lvlText w:val=""/>
+      <w:lvlJc w:val="left"/>
+      <w:pPr>
+        <w:ind w:left="7200" w:hanging="360"/>
+      </w:pPr>
+      <w:rPr>
+        <w:rFonts w:ascii="Wingdings" w:hAnsi="Wingdings" w:hint="default"/>
+      </w:rPr>
+    </w:lvl>
+  </w:abstractNum>
+  <w:abstractNum w:abstractNumId="5" w15:restartNumberingAfterBreak="0">
+    <w:nsid w:val="4A0E306C"/>
+    <w:multiLevelType w:val="hybridMultilevel"/>
+    <w:tmpl w:val="CC02EF40"/>
+    <w:lvl w:ilvl="0" w:tplc="0410000F">
+      <w:start w:val="1"/>
+      <w:numFmt w:val="decimal"/>
+      <w:lvlText w:val="%1."/>
+      <w:lvlJc w:val="left"/>
+      <w:pPr>
+        <w:ind w:left="720" w:hanging="360"/>
+      </w:pPr>
+    </w:lvl>
+    <w:lvl w:ilvl="1" w:tplc="04100019" w:tentative="1">
+      <w:start w:val="1"/>
+      <w:numFmt w:val="lowerLetter"/>
+      <w:lvlText w:val="%2."/>
+      <w:lvlJc w:val="left"/>
+      <w:pPr>
+        <w:ind w:left="1440" w:hanging="360"/>
+      </w:pPr>
+    </w:lvl>
+    <w:lvl w:ilvl="2" w:tplc="0410001B" w:tentative="1">
+      <w:start w:val="1"/>
+      <w:numFmt w:val="lowerRoman"/>
+      <w:lvlText w:val="%3."/>
+      <w:lvlJc w:val="right"/>
+      <w:pPr>
+        <w:ind w:left="2160" w:hanging="180"/>
+      </w:pPr>
+    </w:lvl>
+    <w:lvl w:ilvl="3" w:tplc="0410000F" w:tentative="1">
+      <w:start w:val="1"/>
+      <w:numFmt w:val="decimal"/>
+      <w:lvlText w:val="%4."/>
+      <w:lvlJc w:val="left"/>
+      <w:pPr>
+        <w:ind w:left="2880" w:hanging="360"/>
+      </w:pPr>
+    </w:lvl>
+    <w:lvl w:ilvl="4" w:tplc="04100019" w:tentative="1">
+      <w:start w:val="1"/>
+      <w:numFmt w:val="lowerLetter"/>
+      <w:lvlText w:val="%5."/>
+      <w:lvlJc w:val="left"/>
+      <w:pPr>
+        <w:ind w:left="3600" w:hanging="360"/>
+      </w:pPr>
+    </w:lvl>
+    <w:lvl w:ilvl="5" w:tplc="0410001B" w:tentative="1">
+      <w:start w:val="1"/>
+      <w:numFmt w:val="lowerRoman"/>
+      <w:lvlText w:val="%6."/>
+      <w:lvlJc w:val="right"/>
+      <w:pPr>
+        <w:ind w:left="4320" w:hanging="180"/>
+      </w:pPr>
+    </w:lvl>
+    <w:lvl w:ilvl="6" w:tplc="0410000F" w:tentative="1">
+      <w:start w:val="1"/>
+      <w:numFmt w:val="decimal"/>
+      <w:lvlText w:val="%7."/>
+      <w:lvlJc w:val="left"/>
+      <w:pPr>
+        <w:ind w:left="5040" w:hanging="360"/>
+      </w:pPr>
+    </w:lvl>
+    <w:lvl w:ilvl="7" w:tplc="04100019" w:tentative="1">
+      <w:start w:val="1"/>
+      <w:numFmt w:val="lowerLetter"/>
+      <w:lvlText w:val="%8."/>
+      <w:lvlJc w:val="left"/>
+      <w:pPr>
+        <w:ind w:left="5760" w:hanging="360"/>
+      </w:pPr>
+    </w:lvl>
+    <w:lvl w:ilvl="8" w:tplc="0410001B" w:tentative="1">
+      <w:start w:val="1"/>
+      <w:numFmt w:val="lowerRoman"/>
+      <w:lvlText w:val="%9."/>
+      <w:lvlJc w:val="right"/>
+      <w:pPr>
+        <w:ind w:left="6480" w:hanging="180"/>
+      </w:pPr>
+    </w:lvl>
+  </w:abstractNum>
+  <w:abstractNum w:abstractNumId="6" w15:restartNumberingAfterBreak="0">
+    <w:nsid w:val="54F63691"/>
+    <w:multiLevelType w:val="hybridMultilevel"/>
+    <w:tmpl w:val="42261DD8"/>
+    <w:lvl w:ilvl="0" w:tplc="04100005">
+      <w:start w:val="1"/>
+      <w:numFmt w:val="bullet"/>
+      <w:lvlText w:val=""/>
+      <w:lvlJc w:val="left"/>
+      <w:pPr>
+        <w:ind w:left="720" w:hanging="360"/>
+      </w:pPr>
+      <w:rPr>
+        <w:rFonts w:ascii="Wingdings" w:hAnsi="Wingdings" w:hint="default"/>
+      </w:rPr>
+    </w:lvl>
+    <w:lvl w:ilvl="1" w:tplc="04100003" w:tentative="1">
+      <w:start w:val="1"/>
+      <w:numFmt w:val="bullet"/>
+      <w:lvlText w:val="o"/>
+      <w:lvlJc w:val="left"/>
+      <w:pPr>
+        <w:ind w:left="1440" w:hanging="360"/>
+      </w:pPr>
+      <w:rPr>
+        <w:rFonts w:ascii="Courier New" w:hAnsi="Courier New" w:cs="Courier New" w:hint="default"/>
+      </w:rPr>
+    </w:lvl>
+    <w:lvl w:ilvl="2" w:tplc="04100005" w:tentative="1">
+      <w:start w:val="1"/>
+      <w:numFmt w:val="bullet"/>
+      <w:lvlText w:val=""/>
+      <w:lvlJc w:val="left"/>
+      <w:pPr>
+        <w:ind w:left="2160" w:hanging="360"/>
+      </w:pPr>
+      <w:rPr>
+        <w:rFonts w:ascii="Wingdings" w:hAnsi="Wingdings" w:hint="default"/>
+      </w:rPr>
+    </w:lvl>
+    <w:lvl w:ilvl="3" w:tplc="04100001" w:tentative="1">
+      <w:start w:val="1"/>
+      <w:numFmt w:val="bullet"/>
+      <w:lvlText w:val=""/>
+      <w:lvlJc w:val="left"/>
+      <w:pPr>
+        <w:ind w:left="2880" w:hanging="360"/>
+      </w:pPr>
+      <w:rPr>
+        <w:rFonts w:ascii="Symbol" w:hAnsi="Symbol" w:hint="default"/>
+      </w:rPr>
+    </w:lvl>
+    <w:lvl w:ilvl="4" w:tplc="04100003" w:tentative="1">
+      <w:start w:val="1"/>
+      <w:numFmt w:val="bullet"/>
+      <w:lvlText w:val="o"/>
+      <w:lvlJc w:val="left"/>
+      <w:pPr>
+        <w:ind w:left="3600" w:hanging="360"/>
+      </w:pPr>
+      <w:rPr>
+        <w:rFonts w:ascii="Courier New" w:hAnsi="Courier New" w:cs="Courier New" w:hint="default"/>
+      </w:rPr>
+    </w:lvl>
+    <w:lvl w:ilvl="5" w:tplc="04100005" w:tentative="1">
+      <w:start w:val="1"/>
+      <w:numFmt w:val="bullet"/>
+      <w:lvlText w:val=""/>
+      <w:lvlJc w:val="left"/>
+      <w:pPr>
+        <w:ind w:left="4320" w:hanging="360"/>
+      </w:pPr>
+      <w:rPr>
+        <w:rFonts w:ascii="Wingdings" w:hAnsi="Wingdings" w:hint="default"/>
+      </w:rPr>
+    </w:lvl>
+    <w:lvl w:ilvl="6" w:tplc="04100001" w:tentative="1">
+      <w:start w:val="1"/>
+      <w:numFmt w:val="bullet"/>
+      <w:lvlText w:val=""/>
+      <w:lvlJc w:val="left"/>
+      <w:pPr>
+        <w:ind w:left="5040" w:hanging="360"/>
+      </w:pPr>
+      <w:rPr>
+        <w:rFonts w:ascii="Symbol" w:hAnsi="Symbol" w:hint="default"/>
+      </w:rPr>
+    </w:lvl>
+    <w:lvl w:ilvl="7" w:tplc="04100003" w:tentative="1">
+      <w:start w:val="1"/>
+      <w:numFmt w:val="bullet"/>
+      <w:lvlText w:val="o"/>
+      <w:lvlJc w:val="left"/>
+      <w:pPr>
+        <w:ind w:left="5760" w:hanging="360"/>
+      </w:pPr>
+      <w:rPr>
+        <w:rFonts w:ascii="Courier New" w:hAnsi="Courier New" w:cs="Courier New" w:hint="default"/>
+      </w:rPr>
+    </w:lvl>
+    <w:lvl w:ilvl="8" w:tplc="04100005" w:tentative="1">
+      <w:start w:val="1"/>
+      <w:numFmt w:val="bullet"/>
+      <w:lvlText w:val=""/>
+      <w:lvlJc w:val="left"/>
+      <w:pPr>
+        <w:ind w:left="6480" w:hanging="360"/>
+      </w:pPr>
+      <w:rPr>
+        <w:rFonts w:ascii="Wingdings" w:hAnsi="Wingdings" w:hint="default"/>
+      </w:rPr>
+    </w:lvl>
+  </w:abstractNum>
+  <w:abstractNum w:abstractNumId="7" w15:restartNumberingAfterBreak="0">
     <w:nsid w:val="5A937AED"/>
     <w:multiLevelType w:val="hybridMultilevel"/>
     <w:tmpl w:val="B88ED38A"/>
@@ -3424,7 +4486,7 @@
       </w:pPr>
     </w:lvl>
   </w:abstractNum>
-  <w:abstractNum w:abstractNumId="5" w15:restartNumberingAfterBreak="0">
+  <w:abstractNum w:abstractNumId="8" w15:restartNumberingAfterBreak="0">
     <w:nsid w:val="5D7D5C70"/>
     <w:multiLevelType w:val="hybridMultilevel"/>
     <w:tmpl w:val="1194DE48"/>
@@ -3510,7 +4572,7 @@
       </w:pPr>
     </w:lvl>
   </w:abstractNum>
-  <w:abstractNum w:abstractNumId="6" w15:restartNumberingAfterBreak="0">
+  <w:abstractNum w:abstractNumId="9" w15:restartNumberingAfterBreak="0">
     <w:nsid w:val="639227C8"/>
     <w:multiLevelType w:val="hybridMultilevel"/>
     <w:tmpl w:val="C8F04F1E"/>
@@ -3623,8 +4685,121 @@
       </w:rPr>
     </w:lvl>
   </w:abstractNum>
+  <w:abstractNum w:abstractNumId="10" w15:restartNumberingAfterBreak="0">
+    <w:nsid w:val="669D5B97"/>
+    <w:multiLevelType w:val="hybridMultilevel"/>
+    <w:tmpl w:val="4FF83652"/>
+    <w:lvl w:ilvl="0" w:tplc="04100005">
+      <w:start w:val="1"/>
+      <w:numFmt w:val="bullet"/>
+      <w:lvlText w:val=""/>
+      <w:lvlJc w:val="left"/>
+      <w:pPr>
+        <w:ind w:left="1637" w:hanging="360"/>
+      </w:pPr>
+      <w:rPr>
+        <w:rFonts w:ascii="Wingdings" w:hAnsi="Wingdings" w:hint="default"/>
+      </w:rPr>
+    </w:lvl>
+    <w:lvl w:ilvl="1" w:tplc="04100003" w:tentative="1">
+      <w:start w:val="1"/>
+      <w:numFmt w:val="bullet"/>
+      <w:lvlText w:val="o"/>
+      <w:lvlJc w:val="left"/>
+      <w:pPr>
+        <w:ind w:left="2357" w:hanging="360"/>
+      </w:pPr>
+      <w:rPr>
+        <w:rFonts w:ascii="Courier New" w:hAnsi="Courier New" w:cs="Courier New" w:hint="default"/>
+      </w:rPr>
+    </w:lvl>
+    <w:lvl w:ilvl="2" w:tplc="04100005" w:tentative="1">
+      <w:start w:val="1"/>
+      <w:numFmt w:val="bullet"/>
+      <w:lvlText w:val=""/>
+      <w:lvlJc w:val="left"/>
+      <w:pPr>
+        <w:ind w:left="3077" w:hanging="360"/>
+      </w:pPr>
+      <w:rPr>
+        <w:rFonts w:ascii="Wingdings" w:hAnsi="Wingdings" w:hint="default"/>
+      </w:rPr>
+    </w:lvl>
+    <w:lvl w:ilvl="3" w:tplc="04100001" w:tentative="1">
+      <w:start w:val="1"/>
+      <w:numFmt w:val="bullet"/>
+      <w:lvlText w:val=""/>
+      <w:lvlJc w:val="left"/>
+      <w:pPr>
+        <w:ind w:left="3797" w:hanging="360"/>
+      </w:pPr>
+      <w:rPr>
+        <w:rFonts w:ascii="Symbol" w:hAnsi="Symbol" w:hint="default"/>
+      </w:rPr>
+    </w:lvl>
+    <w:lvl w:ilvl="4" w:tplc="04100003" w:tentative="1">
+      <w:start w:val="1"/>
+      <w:numFmt w:val="bullet"/>
+      <w:lvlText w:val="o"/>
+      <w:lvlJc w:val="left"/>
+      <w:pPr>
+        <w:ind w:left="4517" w:hanging="360"/>
+      </w:pPr>
+      <w:rPr>
+        <w:rFonts w:ascii="Courier New" w:hAnsi="Courier New" w:cs="Courier New" w:hint="default"/>
+      </w:rPr>
+    </w:lvl>
+    <w:lvl w:ilvl="5" w:tplc="04100005" w:tentative="1">
+      <w:start w:val="1"/>
+      <w:numFmt w:val="bullet"/>
+      <w:lvlText w:val=""/>
+      <w:lvlJc w:val="left"/>
+      <w:pPr>
+        <w:ind w:left="5237" w:hanging="360"/>
+      </w:pPr>
+      <w:rPr>
+        <w:rFonts w:ascii="Wingdings" w:hAnsi="Wingdings" w:hint="default"/>
+      </w:rPr>
+    </w:lvl>
+    <w:lvl w:ilvl="6" w:tplc="04100001" w:tentative="1">
+      <w:start w:val="1"/>
+      <w:numFmt w:val="bullet"/>
+      <w:lvlText w:val=""/>
+      <w:lvlJc w:val="left"/>
+      <w:pPr>
+        <w:ind w:left="5957" w:hanging="360"/>
+      </w:pPr>
+      <w:rPr>
+        <w:rFonts w:ascii="Symbol" w:hAnsi="Symbol" w:hint="default"/>
+      </w:rPr>
+    </w:lvl>
+    <w:lvl w:ilvl="7" w:tplc="04100003" w:tentative="1">
+      <w:start w:val="1"/>
+      <w:numFmt w:val="bullet"/>
+      <w:lvlText w:val="o"/>
+      <w:lvlJc w:val="left"/>
+      <w:pPr>
+        <w:ind w:left="6677" w:hanging="360"/>
+      </w:pPr>
+      <w:rPr>
+        <w:rFonts w:ascii="Courier New" w:hAnsi="Courier New" w:cs="Courier New" w:hint="default"/>
+      </w:rPr>
+    </w:lvl>
+    <w:lvl w:ilvl="8" w:tplc="04100005" w:tentative="1">
+      <w:start w:val="1"/>
+      <w:numFmt w:val="bullet"/>
+      <w:lvlText w:val=""/>
+      <w:lvlJc w:val="left"/>
+      <w:pPr>
+        <w:ind w:left="7397" w:hanging="360"/>
+      </w:pPr>
+      <w:rPr>
+        <w:rFonts w:ascii="Wingdings" w:hAnsi="Wingdings" w:hint="default"/>
+      </w:rPr>
+    </w:lvl>
+  </w:abstractNum>
   <w:num w:numId="1" w16cid:durableId="1872649644">
-    <w:abstractNumId w:val="6"/>
+    <w:abstractNumId w:val="9"/>
   </w:num>
   <w:num w:numId="2" w16cid:durableId="680356427">
     <w:abstractNumId w:val="0"/>
@@ -3636,13 +4811,25 @@
     <w:abstractNumId w:val="3"/>
   </w:num>
   <w:num w:numId="5" w16cid:durableId="935483356">
-    <w:abstractNumId w:val="5"/>
+    <w:abstractNumId w:val="8"/>
   </w:num>
   <w:num w:numId="6" w16cid:durableId="1362899771">
     <w:abstractNumId w:val="1"/>
   </w:num>
   <w:num w:numId="7" w16cid:durableId="1728069004">
+    <w:abstractNumId w:val="7"/>
+  </w:num>
+  <w:num w:numId="8" w16cid:durableId="432021728">
+    <w:abstractNumId w:val="10"/>
+  </w:num>
+  <w:num w:numId="9" w16cid:durableId="545218177">
+    <w:abstractNumId w:val="6"/>
+  </w:num>
+  <w:num w:numId="10" w16cid:durableId="1051882725">
     <w:abstractNumId w:val="4"/>
+  </w:num>
+  <w:num w:numId="11" w16cid:durableId="705909670">
+    <w:abstractNumId w:val="5"/>
   </w:num>
 </w:numbering>
 </file>
@@ -4044,16 +5231,16 @@
     <w:lsdException w:name="Unresolved Mention" w:semiHidden="1" w:unhideWhenUsed="1"/>
     <w:lsdException w:name="Smart Link" w:semiHidden="1" w:unhideWhenUsed="1"/>
   </w:latentStyles>
-  <w:style w:type="paragraph" w:default="1" w:styleId="Normale">
+  <w:style w:type="paragraph" w:default="1" w:styleId="Normal">
     <w:name w:val="Normal"/>
     <w:qFormat/>
-    <w:rsid w:val="005678FB"/>
+    <w:rsid w:val="00684D24"/>
   </w:style>
-  <w:style w:type="paragraph" w:styleId="Titolo1">
+  <w:style w:type="paragraph" w:styleId="Heading1">
     <w:name w:val="heading 1"/>
-    <w:basedOn w:val="Normale"/>
-    <w:next w:val="Normale"/>
-    <w:link w:val="Titolo1Carattere"/>
+    <w:basedOn w:val="Normal"/>
+    <w:next w:val="Normal"/>
+    <w:link w:val="Heading1Char"/>
     <w:uiPriority w:val="9"/>
     <w:qFormat/>
     <w:rsid w:val="003657FF"/>
@@ -4070,11 +5257,11 @@
       <w:szCs w:val="40"/>
     </w:rPr>
   </w:style>
-  <w:style w:type="paragraph" w:styleId="Titolo2">
+  <w:style w:type="paragraph" w:styleId="Heading2">
     <w:name w:val="heading 2"/>
-    <w:basedOn w:val="Normale"/>
-    <w:next w:val="Normale"/>
-    <w:link w:val="Titolo2Carattere"/>
+    <w:basedOn w:val="Normal"/>
+    <w:next w:val="Normal"/>
+    <w:link w:val="Heading2Char"/>
     <w:uiPriority w:val="9"/>
     <w:semiHidden/>
     <w:unhideWhenUsed/>
@@ -4093,11 +5280,11 @@
       <w:szCs w:val="32"/>
     </w:rPr>
   </w:style>
-  <w:style w:type="paragraph" w:styleId="Titolo3">
+  <w:style w:type="paragraph" w:styleId="Heading3">
     <w:name w:val="heading 3"/>
-    <w:basedOn w:val="Normale"/>
-    <w:next w:val="Normale"/>
-    <w:link w:val="Titolo3Carattere"/>
+    <w:basedOn w:val="Normal"/>
+    <w:next w:val="Normal"/>
+    <w:link w:val="Heading3Char"/>
     <w:uiPriority w:val="9"/>
     <w:semiHidden/>
     <w:unhideWhenUsed/>
@@ -4116,11 +5303,11 @@
       <w:szCs w:val="28"/>
     </w:rPr>
   </w:style>
-  <w:style w:type="paragraph" w:styleId="Titolo4">
+  <w:style w:type="paragraph" w:styleId="Heading4">
     <w:name w:val="heading 4"/>
-    <w:basedOn w:val="Normale"/>
-    <w:next w:val="Normale"/>
-    <w:link w:val="Titolo4Carattere"/>
+    <w:basedOn w:val="Normal"/>
+    <w:next w:val="Normal"/>
+    <w:link w:val="Heading4Char"/>
     <w:uiPriority w:val="9"/>
     <w:semiHidden/>
     <w:unhideWhenUsed/>
@@ -4139,11 +5326,11 @@
       <w:color w:val="0F4761" w:themeColor="accent1" w:themeShade="BF"/>
     </w:rPr>
   </w:style>
-  <w:style w:type="paragraph" w:styleId="Titolo5">
+  <w:style w:type="paragraph" w:styleId="Heading5">
     <w:name w:val="heading 5"/>
-    <w:basedOn w:val="Normale"/>
-    <w:next w:val="Normale"/>
-    <w:link w:val="Titolo5Carattere"/>
+    <w:basedOn w:val="Normal"/>
+    <w:next w:val="Normal"/>
+    <w:link w:val="Heading5Char"/>
     <w:uiPriority w:val="9"/>
     <w:semiHidden/>
     <w:unhideWhenUsed/>
@@ -4160,11 +5347,11 @@
       <w:color w:val="0F4761" w:themeColor="accent1" w:themeShade="BF"/>
     </w:rPr>
   </w:style>
-  <w:style w:type="paragraph" w:styleId="Titolo6">
+  <w:style w:type="paragraph" w:styleId="Heading6">
     <w:name w:val="heading 6"/>
-    <w:basedOn w:val="Normale"/>
-    <w:next w:val="Normale"/>
-    <w:link w:val="Titolo6Carattere"/>
+    <w:basedOn w:val="Normal"/>
+    <w:next w:val="Normal"/>
+    <w:link w:val="Heading6Char"/>
     <w:uiPriority w:val="9"/>
     <w:semiHidden/>
     <w:unhideWhenUsed/>
@@ -4183,11 +5370,11 @@
       <w:color w:val="595959" w:themeColor="text1" w:themeTint="A6"/>
     </w:rPr>
   </w:style>
-  <w:style w:type="paragraph" w:styleId="Titolo7">
+  <w:style w:type="paragraph" w:styleId="Heading7">
     <w:name w:val="heading 7"/>
-    <w:basedOn w:val="Normale"/>
-    <w:next w:val="Normale"/>
-    <w:link w:val="Titolo7Carattere"/>
+    <w:basedOn w:val="Normal"/>
+    <w:next w:val="Normal"/>
+    <w:link w:val="Heading7Char"/>
     <w:uiPriority w:val="9"/>
     <w:semiHidden/>
     <w:unhideWhenUsed/>
@@ -4204,11 +5391,11 @@
       <w:color w:val="595959" w:themeColor="text1" w:themeTint="A6"/>
     </w:rPr>
   </w:style>
-  <w:style w:type="paragraph" w:styleId="Titolo8">
+  <w:style w:type="paragraph" w:styleId="Heading8">
     <w:name w:val="heading 8"/>
-    <w:basedOn w:val="Normale"/>
-    <w:next w:val="Normale"/>
-    <w:link w:val="Titolo8Carattere"/>
+    <w:basedOn w:val="Normal"/>
+    <w:next w:val="Normal"/>
+    <w:link w:val="Heading8Char"/>
     <w:uiPriority w:val="9"/>
     <w:semiHidden/>
     <w:unhideWhenUsed/>
@@ -4227,11 +5414,11 @@
       <w:color w:val="272727" w:themeColor="text1" w:themeTint="D8"/>
     </w:rPr>
   </w:style>
-  <w:style w:type="paragraph" w:styleId="Titolo9">
+  <w:style w:type="paragraph" w:styleId="Heading9">
     <w:name w:val="heading 9"/>
-    <w:basedOn w:val="Normale"/>
-    <w:next w:val="Normale"/>
-    <w:link w:val="Titolo9Carattere"/>
+    <w:basedOn w:val="Normal"/>
+    <w:next w:val="Normal"/>
+    <w:link w:val="Heading9Char"/>
     <w:uiPriority w:val="9"/>
     <w:semiHidden/>
     <w:unhideWhenUsed/>
@@ -4248,13 +5435,13 @@
       <w:color w:val="272727" w:themeColor="text1" w:themeTint="D8"/>
     </w:rPr>
   </w:style>
-  <w:style w:type="character" w:default="1" w:styleId="Carpredefinitoparagrafo">
+  <w:style w:type="character" w:default="1" w:styleId="DefaultParagraphFont">
     <w:name w:val="Default Paragraph Font"/>
     <w:uiPriority w:val="1"/>
     <w:semiHidden/>
     <w:unhideWhenUsed/>
   </w:style>
-  <w:style w:type="table" w:default="1" w:styleId="Tabellanormale">
+  <w:style w:type="table" w:default="1" w:styleId="TableNormal">
     <w:name w:val="Normal Table"/>
     <w:uiPriority w:val="99"/>
     <w:semiHidden/>
@@ -4269,16 +5456,16 @@
       </w:tblCellMar>
     </w:tblPr>
   </w:style>
-  <w:style w:type="numbering" w:default="1" w:styleId="Nessunelenco">
+  <w:style w:type="numbering" w:default="1" w:styleId="NoList">
     <w:name w:val="No List"/>
     <w:uiPriority w:val="99"/>
     <w:semiHidden/>
     <w:unhideWhenUsed/>
   </w:style>
-  <w:style w:type="character" w:customStyle="1" w:styleId="Titolo1Carattere">
-    <w:name w:val="Titolo 1 Carattere"/>
-    <w:basedOn w:val="Carpredefinitoparagrafo"/>
-    <w:link w:val="Titolo1"/>
+  <w:style w:type="character" w:customStyle="1" w:styleId="Heading1Char">
+    <w:name w:val="Heading 1 Char"/>
+    <w:basedOn w:val="DefaultParagraphFont"/>
+    <w:link w:val="Heading1"/>
     <w:uiPriority w:val="9"/>
     <w:rsid w:val="003657FF"/>
     <w:rPr>
@@ -4288,10 +5475,10 @@
       <w:szCs w:val="40"/>
     </w:rPr>
   </w:style>
-  <w:style w:type="character" w:customStyle="1" w:styleId="Titolo2Carattere">
-    <w:name w:val="Titolo 2 Carattere"/>
-    <w:basedOn w:val="Carpredefinitoparagrafo"/>
-    <w:link w:val="Titolo2"/>
+  <w:style w:type="character" w:customStyle="1" w:styleId="Heading2Char">
+    <w:name w:val="Heading 2 Char"/>
+    <w:basedOn w:val="DefaultParagraphFont"/>
+    <w:link w:val="Heading2"/>
     <w:uiPriority w:val="9"/>
     <w:semiHidden/>
     <w:rsid w:val="003657FF"/>
@@ -4302,10 +5489,10 @@
       <w:szCs w:val="32"/>
     </w:rPr>
   </w:style>
-  <w:style w:type="character" w:customStyle="1" w:styleId="Titolo3Carattere">
-    <w:name w:val="Titolo 3 Carattere"/>
-    <w:basedOn w:val="Carpredefinitoparagrafo"/>
-    <w:link w:val="Titolo3"/>
+  <w:style w:type="character" w:customStyle="1" w:styleId="Heading3Char">
+    <w:name w:val="Heading 3 Char"/>
+    <w:basedOn w:val="DefaultParagraphFont"/>
+    <w:link w:val="Heading3"/>
     <w:uiPriority w:val="9"/>
     <w:semiHidden/>
     <w:rsid w:val="003657FF"/>
@@ -4316,10 +5503,10 @@
       <w:szCs w:val="28"/>
     </w:rPr>
   </w:style>
-  <w:style w:type="character" w:customStyle="1" w:styleId="Titolo4Carattere">
-    <w:name w:val="Titolo 4 Carattere"/>
-    <w:basedOn w:val="Carpredefinitoparagrafo"/>
-    <w:link w:val="Titolo4"/>
+  <w:style w:type="character" w:customStyle="1" w:styleId="Heading4Char">
+    <w:name w:val="Heading 4 Char"/>
+    <w:basedOn w:val="DefaultParagraphFont"/>
+    <w:link w:val="Heading4"/>
     <w:uiPriority w:val="9"/>
     <w:semiHidden/>
     <w:rsid w:val="003657FF"/>
@@ -4330,10 +5517,10 @@
       <w:color w:val="0F4761" w:themeColor="accent1" w:themeShade="BF"/>
     </w:rPr>
   </w:style>
-  <w:style w:type="character" w:customStyle="1" w:styleId="Titolo5Carattere">
-    <w:name w:val="Titolo 5 Carattere"/>
-    <w:basedOn w:val="Carpredefinitoparagrafo"/>
-    <w:link w:val="Titolo5"/>
+  <w:style w:type="character" w:customStyle="1" w:styleId="Heading5Char">
+    <w:name w:val="Heading 5 Char"/>
+    <w:basedOn w:val="DefaultParagraphFont"/>
+    <w:link w:val="Heading5"/>
     <w:uiPriority w:val="9"/>
     <w:semiHidden/>
     <w:rsid w:val="003657FF"/>
@@ -4342,10 +5529,10 @@
       <w:color w:val="0F4761" w:themeColor="accent1" w:themeShade="BF"/>
     </w:rPr>
   </w:style>
-  <w:style w:type="character" w:customStyle="1" w:styleId="Titolo6Carattere">
-    <w:name w:val="Titolo 6 Carattere"/>
-    <w:basedOn w:val="Carpredefinitoparagrafo"/>
-    <w:link w:val="Titolo6"/>
+  <w:style w:type="character" w:customStyle="1" w:styleId="Heading6Char">
+    <w:name w:val="Heading 6 Char"/>
+    <w:basedOn w:val="DefaultParagraphFont"/>
+    <w:link w:val="Heading6"/>
     <w:uiPriority w:val="9"/>
     <w:semiHidden/>
     <w:rsid w:val="003657FF"/>
@@ -4356,10 +5543,10 @@
       <w:color w:val="595959" w:themeColor="text1" w:themeTint="A6"/>
     </w:rPr>
   </w:style>
-  <w:style w:type="character" w:customStyle="1" w:styleId="Titolo7Carattere">
-    <w:name w:val="Titolo 7 Carattere"/>
-    <w:basedOn w:val="Carpredefinitoparagrafo"/>
-    <w:link w:val="Titolo7"/>
+  <w:style w:type="character" w:customStyle="1" w:styleId="Heading7Char">
+    <w:name w:val="Heading 7 Char"/>
+    <w:basedOn w:val="DefaultParagraphFont"/>
+    <w:link w:val="Heading7"/>
     <w:uiPriority w:val="9"/>
     <w:semiHidden/>
     <w:rsid w:val="003657FF"/>
@@ -4368,10 +5555,10 @@
       <w:color w:val="595959" w:themeColor="text1" w:themeTint="A6"/>
     </w:rPr>
   </w:style>
-  <w:style w:type="character" w:customStyle="1" w:styleId="Titolo8Carattere">
-    <w:name w:val="Titolo 8 Carattere"/>
-    <w:basedOn w:val="Carpredefinitoparagrafo"/>
-    <w:link w:val="Titolo8"/>
+  <w:style w:type="character" w:customStyle="1" w:styleId="Heading8Char">
+    <w:name w:val="Heading 8 Char"/>
+    <w:basedOn w:val="DefaultParagraphFont"/>
+    <w:link w:val="Heading8"/>
     <w:uiPriority w:val="9"/>
     <w:semiHidden/>
     <w:rsid w:val="003657FF"/>
@@ -4382,10 +5569,10 @@
       <w:color w:val="272727" w:themeColor="text1" w:themeTint="D8"/>
     </w:rPr>
   </w:style>
-  <w:style w:type="character" w:customStyle="1" w:styleId="Titolo9Carattere">
-    <w:name w:val="Titolo 9 Carattere"/>
-    <w:basedOn w:val="Carpredefinitoparagrafo"/>
-    <w:link w:val="Titolo9"/>
+  <w:style w:type="character" w:customStyle="1" w:styleId="Heading9Char">
+    <w:name w:val="Heading 9 Char"/>
+    <w:basedOn w:val="DefaultParagraphFont"/>
+    <w:link w:val="Heading9"/>
     <w:uiPriority w:val="9"/>
     <w:semiHidden/>
     <w:rsid w:val="003657FF"/>
@@ -4394,11 +5581,11 @@
       <w:color w:val="272727" w:themeColor="text1" w:themeTint="D8"/>
     </w:rPr>
   </w:style>
-  <w:style w:type="paragraph" w:styleId="Titolo">
+  <w:style w:type="paragraph" w:styleId="Title">
     <w:name w:val="Title"/>
-    <w:basedOn w:val="Normale"/>
-    <w:next w:val="Normale"/>
-    <w:link w:val="TitoloCarattere"/>
+    <w:basedOn w:val="Normal"/>
+    <w:next w:val="Normal"/>
+    <w:link w:val="TitleChar"/>
     <w:uiPriority w:val="10"/>
     <w:qFormat/>
     <w:rsid w:val="003657FF"/>
@@ -4414,10 +5601,10 @@
       <w:szCs w:val="56"/>
     </w:rPr>
   </w:style>
-  <w:style w:type="character" w:customStyle="1" w:styleId="TitoloCarattere">
-    <w:name w:val="Titolo Carattere"/>
-    <w:basedOn w:val="Carpredefinitoparagrafo"/>
-    <w:link w:val="Titolo"/>
+  <w:style w:type="character" w:customStyle="1" w:styleId="TitleChar">
+    <w:name w:val="Title Char"/>
+    <w:basedOn w:val="DefaultParagraphFont"/>
+    <w:link w:val="Title"/>
     <w:uiPriority w:val="10"/>
     <w:rsid w:val="003657FF"/>
     <w:rPr>
@@ -4428,11 +5615,11 @@
       <w:szCs w:val="56"/>
     </w:rPr>
   </w:style>
-  <w:style w:type="paragraph" w:styleId="Sottotitolo">
+  <w:style w:type="paragraph" w:styleId="Subtitle">
     <w:name w:val="Subtitle"/>
-    <w:basedOn w:val="Normale"/>
-    <w:next w:val="Normale"/>
-    <w:link w:val="SottotitoloCarattere"/>
+    <w:basedOn w:val="Normal"/>
+    <w:next w:val="Normal"/>
+    <w:link w:val="SubtitleChar"/>
     <w:uiPriority w:val="11"/>
     <w:qFormat/>
     <w:rsid w:val="003657FF"/>
@@ -4449,10 +5636,10 @@
       <w:szCs w:val="28"/>
     </w:rPr>
   </w:style>
-  <w:style w:type="character" w:customStyle="1" w:styleId="SottotitoloCarattere">
-    <w:name w:val="Sottotitolo Carattere"/>
-    <w:basedOn w:val="Carpredefinitoparagrafo"/>
-    <w:link w:val="Sottotitolo"/>
+  <w:style w:type="character" w:customStyle="1" w:styleId="SubtitleChar">
+    <w:name w:val="Subtitle Char"/>
+    <w:basedOn w:val="DefaultParagraphFont"/>
+    <w:link w:val="Subtitle"/>
     <w:uiPriority w:val="11"/>
     <w:rsid w:val="003657FF"/>
     <w:rPr>
@@ -4463,11 +5650,11 @@
       <w:szCs w:val="28"/>
     </w:rPr>
   </w:style>
-  <w:style w:type="paragraph" w:styleId="Citazione">
+  <w:style w:type="paragraph" w:styleId="Quote">
     <w:name w:val="Quote"/>
-    <w:basedOn w:val="Normale"/>
-    <w:next w:val="Normale"/>
-    <w:link w:val="CitazioneCarattere"/>
+    <w:basedOn w:val="Normal"/>
+    <w:next w:val="Normal"/>
+    <w:link w:val="QuoteChar"/>
     <w:uiPriority w:val="29"/>
     <w:qFormat/>
     <w:rsid w:val="003657FF"/>
@@ -4481,10 +5668,10 @@
       <w:color w:val="404040" w:themeColor="text1" w:themeTint="BF"/>
     </w:rPr>
   </w:style>
-  <w:style w:type="character" w:customStyle="1" w:styleId="CitazioneCarattere">
-    <w:name w:val="Citazione Carattere"/>
-    <w:basedOn w:val="Carpredefinitoparagrafo"/>
-    <w:link w:val="Citazione"/>
+  <w:style w:type="character" w:customStyle="1" w:styleId="QuoteChar">
+    <w:name w:val="Quote Char"/>
+    <w:basedOn w:val="DefaultParagraphFont"/>
+    <w:link w:val="Quote"/>
     <w:uiPriority w:val="29"/>
     <w:rsid w:val="003657FF"/>
     <w:rPr>
@@ -4493,9 +5680,9 @@
       <w:color w:val="404040" w:themeColor="text1" w:themeTint="BF"/>
     </w:rPr>
   </w:style>
-  <w:style w:type="paragraph" w:styleId="Paragrafoelenco">
+  <w:style w:type="paragraph" w:styleId="ListParagraph">
     <w:name w:val="List Paragraph"/>
-    <w:basedOn w:val="Normale"/>
+    <w:basedOn w:val="Normal"/>
     <w:uiPriority w:val="34"/>
     <w:qFormat/>
     <w:rsid w:val="003657FF"/>
@@ -4504,9 +5691,9 @@
       <w:contextualSpacing/>
     </w:pPr>
   </w:style>
-  <w:style w:type="character" w:styleId="Enfasiintensa">
+  <w:style w:type="character" w:styleId="IntenseEmphasis">
     <w:name w:val="Intense Emphasis"/>
-    <w:basedOn w:val="Carpredefinitoparagrafo"/>
+    <w:basedOn w:val="DefaultParagraphFont"/>
     <w:uiPriority w:val="21"/>
     <w:qFormat/>
     <w:rsid w:val="003657FF"/>
@@ -4516,11 +5703,11 @@
       <w:color w:val="0F4761" w:themeColor="accent1" w:themeShade="BF"/>
     </w:rPr>
   </w:style>
-  <w:style w:type="paragraph" w:styleId="Citazioneintensa">
+  <w:style w:type="paragraph" w:styleId="IntenseQuote">
     <w:name w:val="Intense Quote"/>
-    <w:basedOn w:val="Normale"/>
-    <w:next w:val="Normale"/>
-    <w:link w:val="CitazioneintensaCarattere"/>
+    <w:basedOn w:val="Normal"/>
+    <w:next w:val="Normal"/>
+    <w:link w:val="IntenseQuoteChar"/>
     <w:uiPriority w:val="30"/>
     <w:qFormat/>
     <w:rsid w:val="003657FF"/>
@@ -4539,10 +5726,10 @@
       <w:color w:val="0F4761" w:themeColor="accent1" w:themeShade="BF"/>
     </w:rPr>
   </w:style>
-  <w:style w:type="character" w:customStyle="1" w:styleId="CitazioneintensaCarattere">
-    <w:name w:val="Citazione intensa Carattere"/>
-    <w:basedOn w:val="Carpredefinitoparagrafo"/>
-    <w:link w:val="Citazioneintensa"/>
+  <w:style w:type="character" w:customStyle="1" w:styleId="IntenseQuoteChar">
+    <w:name w:val="Intense Quote Char"/>
+    <w:basedOn w:val="DefaultParagraphFont"/>
+    <w:link w:val="IntenseQuote"/>
     <w:uiPriority w:val="30"/>
     <w:rsid w:val="003657FF"/>
     <w:rPr>
@@ -4551,9 +5738,9 @@
       <w:color w:val="0F4761" w:themeColor="accent1" w:themeShade="BF"/>
     </w:rPr>
   </w:style>
-  <w:style w:type="character" w:styleId="Riferimentointenso">
+  <w:style w:type="character" w:styleId="IntenseReference">
     <w:name w:val="Intense Reference"/>
-    <w:basedOn w:val="Carpredefinitoparagrafo"/>
+    <w:basedOn w:val="DefaultParagraphFont"/>
     <w:uiPriority w:val="32"/>
     <w:qFormat/>
     <w:rsid w:val="003657FF"/>
@@ -4565,9 +5752,9 @@
       <w:spacing w:val="5"/>
     </w:rPr>
   </w:style>
-  <w:style w:type="paragraph" w:styleId="Nessunaspaziatura">
+  <w:style w:type="paragraph" w:styleId="NoSpacing">
     <w:name w:val="No Spacing"/>
-    <w:link w:val="NessunaspaziaturaCarattere"/>
+    <w:link w:val="NoSpacingChar"/>
     <w:uiPriority w:val="1"/>
     <w:qFormat/>
     <w:rsid w:val="004776D6"/>
@@ -4581,10 +5768,10 @@
       <w14:ligatures w14:val="none"/>
     </w:rPr>
   </w:style>
-  <w:style w:type="character" w:customStyle="1" w:styleId="NessunaspaziaturaCarattere">
-    <w:name w:val="Nessuna spaziatura Carattere"/>
-    <w:basedOn w:val="Carpredefinitoparagrafo"/>
-    <w:link w:val="Nessunaspaziatura"/>
+  <w:style w:type="character" w:customStyle="1" w:styleId="NoSpacingChar">
+    <w:name w:val="No Spacing Char"/>
+    <w:basedOn w:val="DefaultParagraphFont"/>
+    <w:link w:val="NoSpacing"/>
     <w:uiPriority w:val="1"/>
     <w:rsid w:val="004776D6"/>
     <w:rPr>
@@ -4594,10 +5781,10 @@
       <w14:ligatures w14:val="none"/>
     </w:rPr>
   </w:style>
-  <w:style w:type="paragraph" w:styleId="Didascalia">
+  <w:style w:type="paragraph" w:styleId="Caption">
     <w:name w:val="caption"/>
-    <w:basedOn w:val="Normale"/>
-    <w:next w:val="Normale"/>
+    <w:basedOn w:val="Normal"/>
+    <w:next w:val="Normal"/>
     <w:uiPriority w:val="35"/>
     <w:unhideWhenUsed/>
     <w:qFormat/>

</xml_diff>